<commit_message>
Add code for string event and two way binding with basics
</commit_message>
<xml_diff>
--- a/AngularComplete/Angular Js Complete.docx
+++ b/AngularComplete/Angular Js Complete.docx
@@ -330,6 +330,771 @@
         </w:rPr>
         <w:t xml:space="preserve"> modules in angular?</w:t>
       </w:r>
+    </w:p>
+    <w:p>
+      <w:pPr>
+        <w:rPr>
+          <w:rFonts w:ascii="Bookman Old Style" w:hAnsi="Bookman Old Style"/>
+          <w:sz w:val="28"/>
+        </w:rPr>
+      </w:pPr>
+    </w:p>
+    <w:p>
+      <w:pPr>
+        <w:rPr>
+          <w:rFonts w:ascii="Bookman Old Style" w:hAnsi="Bookman Old Style"/>
+          <w:sz w:val="28"/>
+        </w:rPr>
+      </w:pPr>
+      <w:r>
+        <w:rPr>
+          <w:rFonts w:ascii="Bookman Old Style" w:hAnsi="Bookman Old Style"/>
+          <w:sz w:val="28"/>
+        </w:rPr>
+        <w:t>What is data binding?</w:t>
+      </w:r>
+    </w:p>
+    <w:p>
+      <w:pPr>
+        <w:rPr>
+          <w:rFonts w:ascii="Bookman Old Style" w:hAnsi="Bookman Old Style"/>
+          <w:sz w:val="28"/>
+        </w:rPr>
+      </w:pPr>
+    </w:p>
+    <w:p>
+      <w:pPr>
+        <w:rPr>
+          <w:rFonts w:ascii="Bookman Old Style" w:hAnsi="Bookman Old Style"/>
+          <w:sz w:val="28"/>
+        </w:rPr>
+      </w:pPr>
+      <w:r>
+        <w:rPr>
+          <w:rFonts w:ascii="Bookman Old Style" w:hAnsi="Bookman Old Style"/>
+          <w:sz w:val="28"/>
+        </w:rPr>
+        <w:t>Data Binding -&gt;</w:t>
+      </w:r>
+    </w:p>
+    <w:p>
+      <w:pPr>
+        <w:pStyle w:val="ListParagraph"/>
+        <w:numPr>
+          <w:ilvl w:val="0"/>
+          <w:numId w:val="24"/>
+        </w:numPr>
+        <w:rPr>
+          <w:rFonts w:ascii="Bookman Old Style" w:hAnsi="Bookman Old Style"/>
+          <w:sz w:val="28"/>
+        </w:rPr>
+      </w:pPr>
+      <w:r>
+        <w:rPr>
+          <w:rFonts w:ascii="Bookman Old Style" w:hAnsi="Bookman Old Style"/>
+          <w:sz w:val="28"/>
+        </w:rPr>
+        <w:t xml:space="preserve">String Interpolation </w:t>
+      </w:r>
+      <w:proofErr w:type="gramStart"/>
+      <w:r>
+        <w:rPr>
+          <w:rFonts w:ascii="Bookman Old Style" w:hAnsi="Bookman Old Style"/>
+          <w:sz w:val="28"/>
+        </w:rPr>
+        <w:t>( {</w:t>
+      </w:r>
+      <w:proofErr w:type="gramEnd"/>
+      <w:r>
+        <w:rPr>
+          <w:rFonts w:ascii="Bookman Old Style" w:hAnsi="Bookman Old Style"/>
+          <w:sz w:val="28"/>
+        </w:rPr>
+        <w:t>{data}} )</w:t>
+      </w:r>
+    </w:p>
+    <w:p>
+      <w:pPr>
+        <w:pStyle w:val="ListParagraph"/>
+        <w:numPr>
+          <w:ilvl w:val="0"/>
+          <w:numId w:val="24"/>
+        </w:numPr>
+        <w:rPr>
+          <w:rFonts w:ascii="Bookman Old Style" w:hAnsi="Bookman Old Style"/>
+          <w:sz w:val="28"/>
+        </w:rPr>
+      </w:pPr>
+      <w:r>
+        <w:rPr>
+          <w:rFonts w:ascii="Bookman Old Style" w:hAnsi="Bookman Old Style"/>
+          <w:sz w:val="28"/>
+        </w:rPr>
+        <w:t xml:space="preserve">Property binding </w:t>
+      </w:r>
+      <w:proofErr w:type="gramStart"/>
+      <w:r>
+        <w:rPr>
+          <w:rFonts w:ascii="Bookman Old Style" w:hAnsi="Bookman Old Style"/>
+          <w:sz w:val="28"/>
+        </w:rPr>
+        <w:t>( [</w:t>
+      </w:r>
+      <w:proofErr w:type="gramEnd"/>
+      <w:r>
+        <w:rPr>
+          <w:rFonts w:ascii="Bookman Old Style" w:hAnsi="Bookman Old Style"/>
+          <w:sz w:val="28"/>
+        </w:rPr>
+        <w:t>property] = ‘data’ )</w:t>
+      </w:r>
+    </w:p>
+    <w:p>
+      <w:pPr>
+        <w:pStyle w:val="ListParagraph"/>
+        <w:numPr>
+          <w:ilvl w:val="0"/>
+          <w:numId w:val="24"/>
+        </w:numPr>
+        <w:rPr>
+          <w:rFonts w:ascii="Bookman Old Style" w:hAnsi="Bookman Old Style"/>
+          <w:sz w:val="28"/>
+        </w:rPr>
+      </w:pPr>
+      <w:r>
+        <w:rPr>
+          <w:rFonts w:ascii="Bookman Old Style" w:hAnsi="Bookman Old Style"/>
+          <w:sz w:val="28"/>
+        </w:rPr>
+        <w:t xml:space="preserve">Event Binding </w:t>
+      </w:r>
+      <w:proofErr w:type="gramStart"/>
+      <w:r>
+        <w:rPr>
+          <w:rFonts w:ascii="Bookman Old Style" w:hAnsi="Bookman Old Style"/>
+          <w:sz w:val="28"/>
+        </w:rPr>
+        <w:t>( (</w:t>
+      </w:r>
+      <w:proofErr w:type="gramEnd"/>
+      <w:r>
+        <w:rPr>
+          <w:rFonts w:ascii="Bookman Old Style" w:hAnsi="Bookman Old Style"/>
+          <w:sz w:val="28"/>
+        </w:rPr>
+        <w:t>event) = “expression”)</w:t>
+      </w:r>
+    </w:p>
+    <w:p>
+      <w:pPr>
+        <w:pStyle w:val="ListParagraph"/>
+        <w:numPr>
+          <w:ilvl w:val="0"/>
+          <w:numId w:val="24"/>
+        </w:numPr>
+        <w:rPr>
+          <w:rFonts w:ascii="Bookman Old Style" w:hAnsi="Bookman Old Style"/>
+          <w:sz w:val="28"/>
+        </w:rPr>
+      </w:pPr>
+      <w:r>
+        <w:rPr>
+          <w:rFonts w:ascii="Bookman Old Style" w:hAnsi="Bookman Old Style"/>
+          <w:sz w:val="28"/>
+        </w:rPr>
+        <w:t xml:space="preserve">Combination Of </w:t>
+      </w:r>
+      <w:proofErr w:type="gramStart"/>
+      <w:r>
+        <w:rPr>
+          <w:rFonts w:ascii="Bookman Old Style" w:hAnsi="Bookman Old Style"/>
+          <w:sz w:val="28"/>
+        </w:rPr>
+        <w:t>both:-</w:t>
+      </w:r>
+      <w:proofErr w:type="gramEnd"/>
+      <w:r>
+        <w:rPr>
+          <w:rFonts w:ascii="Bookman Old Style" w:hAnsi="Bookman Old Style"/>
+          <w:sz w:val="28"/>
+        </w:rPr>
+        <w:t xml:space="preserve"> Two way binding ( [(</w:t>
+      </w:r>
+      <w:proofErr w:type="spellStart"/>
+      <w:r>
+        <w:rPr>
+          <w:rFonts w:ascii="Bookman Old Style" w:hAnsi="Bookman Old Style"/>
+          <w:sz w:val="28"/>
+        </w:rPr>
+        <w:t>ngModel</w:t>
+      </w:r>
+      <w:proofErr w:type="spellEnd"/>
+      <w:r>
+        <w:rPr>
+          <w:rFonts w:ascii="Bookman Old Style" w:hAnsi="Bookman Old Style"/>
+          <w:sz w:val="28"/>
+        </w:rPr>
+        <w:t>)] = “data” )</w:t>
+      </w:r>
+    </w:p>
+    <w:p>
+      <w:pPr>
+        <w:rPr>
+          <w:rFonts w:ascii="Bookman Old Style" w:hAnsi="Bookman Old Style"/>
+          <w:sz w:val="28"/>
+        </w:rPr>
+      </w:pPr>
+    </w:p>
+    <w:p>
+      <w:pPr>
+        <w:rPr>
+          <w:rFonts w:ascii="Bookman Old Style" w:hAnsi="Bookman Old Style"/>
+          <w:sz w:val="28"/>
+        </w:rPr>
+      </w:pPr>
+      <w:r>
+        <w:rPr>
+          <w:rFonts w:ascii="Bookman Old Style" w:hAnsi="Bookman Old Style"/>
+          <w:sz w:val="28"/>
+        </w:rPr>
+        <w:t xml:space="preserve">String </w:t>
+      </w:r>
+      <w:proofErr w:type="gramStart"/>
+      <w:r>
+        <w:rPr>
+          <w:rFonts w:ascii="Bookman Old Style" w:hAnsi="Bookman Old Style"/>
+          <w:sz w:val="28"/>
+        </w:rPr>
+        <w:t>Interpolation:</w:t>
+      </w:r>
+      <w:r>
+        <w:rPr>
+          <w:rFonts w:ascii="Bookman Old Style" w:hAnsi="Bookman Old Style"/>
+          <w:sz w:val="28"/>
+        </w:rPr>
+        <w:t>-</w:t>
+      </w:r>
+      <w:proofErr w:type="gramEnd"/>
+      <w:r>
+        <w:rPr>
+          <w:rFonts w:ascii="Bookman Old Style" w:hAnsi="Bookman Old Style"/>
+          <w:sz w:val="28"/>
+        </w:rPr>
+        <w:t xml:space="preserve"> Any expression/method which returns string, can be use as string interpolation.</w:t>
+      </w:r>
+      <w:r>
+        <w:rPr>
+          <w:rFonts w:ascii="Bookman Old Style" w:hAnsi="Bookman Old Style"/>
+          <w:sz w:val="28"/>
+        </w:rPr>
+        <w:t xml:space="preserve"> Can not write multiline expression or block expression so can not write If or for or control structure in here but could use ternary expression though.</w:t>
+      </w:r>
+      <w:r>
+        <w:rPr>
+          <w:rFonts w:ascii="Bookman Old Style" w:hAnsi="Bookman Old Style"/>
+          <w:sz w:val="28"/>
+        </w:rPr>
+        <w:t xml:space="preserve"> </w:t>
+      </w:r>
+    </w:p>
+    <w:p>
+      <w:pPr>
+        <w:rPr>
+          <w:rFonts w:ascii="Bookman Old Style" w:hAnsi="Bookman Old Style"/>
+          <w:sz w:val="28"/>
+        </w:rPr>
+      </w:pPr>
+      <w:r>
+        <w:rPr>
+          <w:rFonts w:ascii="Bookman Old Style" w:hAnsi="Bookman Old Style"/>
+          <w:sz w:val="28"/>
+        </w:rPr>
+        <w:t xml:space="preserve">Like </w:t>
+      </w:r>
+      <w:proofErr w:type="gramStart"/>
+      <w:r>
+        <w:rPr>
+          <w:rFonts w:ascii="Bookman Old Style" w:hAnsi="Bookman Old Style"/>
+          <w:sz w:val="28"/>
+        </w:rPr>
+        <w:t>{{ ‘</w:t>
+      </w:r>
+      <w:proofErr w:type="gramEnd"/>
+      <w:r>
+        <w:rPr>
+          <w:rFonts w:ascii="Bookman Old Style" w:hAnsi="Bookman Old Style"/>
+          <w:sz w:val="28"/>
+        </w:rPr>
+        <w:t xml:space="preserve">server’ }} -&gt; this expression return ‘server’ string </w:t>
+      </w:r>
+    </w:p>
+    <w:p>
+      <w:pPr>
+        <w:rPr>
+          <w:rFonts w:ascii="Bookman Old Style" w:hAnsi="Bookman Old Style"/>
+          <w:sz w:val="28"/>
+        </w:rPr>
+      </w:pPr>
+    </w:p>
+    <w:p>
+      <w:pPr>
+        <w:rPr>
+          <w:rFonts w:ascii="Bookman Old Style" w:hAnsi="Bookman Old Style"/>
+          <w:sz w:val="28"/>
+        </w:rPr>
+      </w:pPr>
+      <w:r>
+        <w:rPr>
+          <w:rFonts w:ascii="Bookman Old Style" w:hAnsi="Bookman Old Style"/>
+          <w:sz w:val="28"/>
+        </w:rPr>
+        <w:t xml:space="preserve">Property </w:t>
+      </w:r>
+      <w:proofErr w:type="gramStart"/>
+      <w:r>
+        <w:rPr>
+          <w:rFonts w:ascii="Bookman Old Style" w:hAnsi="Bookman Old Style"/>
+          <w:sz w:val="28"/>
+        </w:rPr>
+        <w:t>Binding :</w:t>
+      </w:r>
+      <w:proofErr w:type="gramEnd"/>
+      <w:r>
+        <w:rPr>
+          <w:rFonts w:ascii="Bookman Old Style" w:hAnsi="Bookman Old Style"/>
+          <w:sz w:val="28"/>
+        </w:rPr>
+        <w:t>-</w:t>
+      </w:r>
+      <w:r>
+        <w:rPr>
+          <w:rFonts w:ascii="Bookman Old Style" w:hAnsi="Bookman Old Style"/>
+          <w:sz w:val="28"/>
+        </w:rPr>
+        <w:t xml:space="preserve"> </w:t>
+      </w:r>
+    </w:p>
+    <w:p>
+      <w:pPr>
+        <w:rPr>
+          <w:rFonts w:ascii="Bookman Old Style" w:hAnsi="Bookman Old Style"/>
+          <w:sz w:val="28"/>
+        </w:rPr>
+      </w:pPr>
+      <w:r>
+        <w:rPr>
+          <w:rFonts w:ascii="Bookman Old Style" w:hAnsi="Bookman Old Style"/>
+          <w:sz w:val="28"/>
+        </w:rPr>
+        <w:lastRenderedPageBreak/>
+        <w:t xml:space="preserve"> </w:t>
+      </w:r>
+      <w:r>
+        <w:rPr>
+          <w:rFonts w:ascii="Bookman Old Style" w:hAnsi="Bookman Old Style"/>
+          <w:sz w:val="28"/>
+        </w:rPr>
+        <w:t xml:space="preserve">Property binding is use where we need to bind HTML </w:t>
+      </w:r>
+      <w:r>
+        <w:rPr>
+          <w:rFonts w:ascii="Bookman Old Style" w:hAnsi="Bookman Old Style"/>
+          <w:sz w:val="28"/>
+        </w:rPr>
+        <w:t xml:space="preserve">elements property with data. </w:t>
+      </w:r>
+    </w:p>
+    <w:p>
+      <w:pPr>
+        <w:rPr>
+          <w:rFonts w:ascii="Bookman Old Style" w:hAnsi="Bookman Old Style"/>
+          <w:sz w:val="28"/>
+        </w:rPr>
+      </w:pPr>
+      <w:r>
+        <w:rPr>
+          <w:rFonts w:ascii="Bookman Old Style" w:hAnsi="Bookman Old Style"/>
+          <w:sz w:val="28"/>
+        </w:rPr>
+        <w:t xml:space="preserve">Add </w:t>
+      </w:r>
+      <w:proofErr w:type="gramStart"/>
+      <w:r>
+        <w:rPr>
+          <w:rFonts w:ascii="Bookman Old Style" w:hAnsi="Bookman Old Style"/>
+          <w:sz w:val="28"/>
+        </w:rPr>
+        <w:t>more ??</w:t>
+      </w:r>
+      <w:proofErr w:type="gramEnd"/>
+    </w:p>
+    <w:p>
+      <w:pPr>
+        <w:rPr>
+          <w:rFonts w:ascii="Bookman Old Style" w:hAnsi="Bookman Old Style"/>
+          <w:sz w:val="28"/>
+        </w:rPr>
+      </w:pPr>
+    </w:p>
+    <w:p>
+      <w:pPr>
+        <w:rPr>
+          <w:rFonts w:ascii="Bookman Old Style" w:hAnsi="Bookman Old Style"/>
+          <w:sz w:val="28"/>
+        </w:rPr>
+      </w:pPr>
+      <w:r>
+        <w:rPr>
+          <w:rFonts w:ascii="Bookman Old Style" w:hAnsi="Bookman Old Style"/>
+          <w:sz w:val="28"/>
+        </w:rPr>
+        <w:t xml:space="preserve">Where to use property binding and string </w:t>
+      </w:r>
+      <w:proofErr w:type="gramStart"/>
+      <w:r>
+        <w:rPr>
+          <w:rFonts w:ascii="Bookman Old Style" w:hAnsi="Bookman Old Style"/>
+          <w:sz w:val="28"/>
+        </w:rPr>
+        <w:t>interpolation</w:t>
+      </w:r>
+      <w:r>
+        <w:rPr>
+          <w:rFonts w:ascii="Bookman Old Style" w:hAnsi="Bookman Old Style"/>
+          <w:sz w:val="28"/>
+        </w:rPr>
+        <w:t xml:space="preserve"> ?</w:t>
+      </w:r>
+      <w:proofErr w:type="gramEnd"/>
+    </w:p>
+    <w:p>
+      <w:pPr>
+        <w:rPr>
+          <w:rFonts w:ascii="Bookman Old Style" w:hAnsi="Bookman Old Style"/>
+          <w:sz w:val="28"/>
+        </w:rPr>
+      </w:pPr>
+      <w:r>
+        <w:rPr>
+          <w:rFonts w:ascii="Bookman Old Style" w:hAnsi="Bookman Old Style"/>
+          <w:sz w:val="28"/>
+        </w:rPr>
+        <w:t>So basically, we can use string interpolation as property binding like this.</w:t>
+      </w:r>
+    </w:p>
+    <w:p>
+      <w:pPr>
+        <w:rPr>
+          <w:rFonts w:ascii="Bookman Old Style" w:hAnsi="Bookman Old Style"/>
+          <w:sz w:val="28"/>
+        </w:rPr>
+      </w:pPr>
+    </w:p>
+    <w:p>
+      <w:pPr>
+        <w:rPr>
+          <w:rFonts w:ascii="Bookman Old Style" w:hAnsi="Bookman Old Style"/>
+          <w:sz w:val="28"/>
+        </w:rPr>
+      </w:pPr>
+      <w:r>
+        <w:rPr>
+          <w:rFonts w:ascii="Bookman Old Style" w:hAnsi="Bookman Old Style"/>
+          <w:sz w:val="28"/>
+        </w:rPr>
+        <w:t>&lt;p</w:t>
+      </w:r>
+      <w:proofErr w:type="gramStart"/>
+      <w:r>
+        <w:rPr>
+          <w:rFonts w:ascii="Bookman Old Style" w:hAnsi="Bookman Old Style"/>
+          <w:sz w:val="28"/>
+        </w:rPr>
+        <w:t>&gt;{</w:t>
+      </w:r>
+      <w:proofErr w:type="gramEnd"/>
+      <w:r>
+        <w:rPr>
+          <w:rFonts w:ascii="Bookman Old Style" w:hAnsi="Bookman Old Style"/>
+          <w:sz w:val="28"/>
+        </w:rPr>
+        <w:t>{ data }}&lt;/p&gt;</w:t>
+      </w:r>
+    </w:p>
+    <w:p>
+      <w:pPr>
+        <w:rPr>
+          <w:rFonts w:ascii="Bookman Old Style" w:hAnsi="Bookman Old Style"/>
+          <w:sz w:val="28"/>
+        </w:rPr>
+      </w:pPr>
+      <w:r>
+        <w:rPr>
+          <w:rFonts w:ascii="Bookman Old Style" w:hAnsi="Bookman Old Style"/>
+          <w:sz w:val="28"/>
+        </w:rPr>
+        <w:t>&lt;p [</w:t>
+      </w:r>
+      <w:proofErr w:type="spellStart"/>
+      <w:r>
+        <w:rPr>
+          <w:rFonts w:ascii="Bookman Old Style" w:hAnsi="Bookman Old Style"/>
+          <w:sz w:val="28"/>
+        </w:rPr>
+        <w:t>innerText</w:t>
+      </w:r>
+      <w:proofErr w:type="spellEnd"/>
+      <w:r>
+        <w:rPr>
+          <w:rFonts w:ascii="Bookman Old Style" w:hAnsi="Bookman Old Style"/>
+          <w:sz w:val="28"/>
+        </w:rPr>
+        <w:t>]=”data”&gt;&lt;/p&gt;</w:t>
+      </w:r>
+    </w:p>
+    <w:p>
+      <w:pPr>
+        <w:rPr>
+          <w:rFonts w:ascii="Bookman Old Style" w:hAnsi="Bookman Old Style"/>
+          <w:sz w:val="28"/>
+        </w:rPr>
+      </w:pPr>
+    </w:p>
+    <w:p>
+      <w:pPr>
+        <w:rPr>
+          <w:rFonts w:ascii="Bookman Old Style" w:hAnsi="Bookman Old Style"/>
+          <w:sz w:val="28"/>
+        </w:rPr>
+      </w:pPr>
+      <w:r>
+        <w:rPr>
+          <w:rFonts w:ascii="Bookman Old Style" w:hAnsi="Bookman Old Style"/>
+          <w:sz w:val="28"/>
+        </w:rPr>
+        <w:t xml:space="preserve">But </w:t>
+      </w:r>
+      <w:proofErr w:type="gramStart"/>
+      <w:r>
+        <w:rPr>
+          <w:rFonts w:ascii="Bookman Old Style" w:hAnsi="Bookman Old Style"/>
+          <w:sz w:val="28"/>
+        </w:rPr>
+        <w:t>generally</w:t>
+      </w:r>
+      <w:proofErr w:type="gramEnd"/>
+      <w:r>
+        <w:rPr>
+          <w:rFonts w:ascii="Bookman Old Style" w:hAnsi="Bookman Old Style"/>
+          <w:sz w:val="28"/>
+        </w:rPr>
+        <w:t xml:space="preserve"> if we want to show or print any data on template on element use string interpolation and when we want to add/change some property of element or template’s elements or directive’s attribute or property</w:t>
+      </w:r>
+      <w:r>
+        <w:rPr>
+          <w:rFonts w:ascii="Bookman Old Style" w:hAnsi="Bookman Old Style"/>
+          <w:sz w:val="28"/>
+        </w:rPr>
+        <w:t xml:space="preserve"> from angular</w:t>
+      </w:r>
+      <w:r>
+        <w:rPr>
+          <w:rFonts w:ascii="Bookman Old Style" w:hAnsi="Bookman Old Style"/>
+          <w:sz w:val="28"/>
+        </w:rPr>
+        <w:t xml:space="preserve"> we will use property binding.</w:t>
+      </w:r>
+    </w:p>
+    <w:p>
+      <w:pPr>
+        <w:rPr>
+          <w:rFonts w:ascii="Bookman Old Style" w:hAnsi="Bookman Old Style"/>
+          <w:sz w:val="28"/>
+        </w:rPr>
+      </w:pPr>
+    </w:p>
+    <w:p>
+      <w:pPr>
+        <w:rPr>
+          <w:rFonts w:ascii="Bookman Old Style" w:hAnsi="Bookman Old Style"/>
+          <w:sz w:val="28"/>
+        </w:rPr>
+      </w:pPr>
+    </w:p>
+    <w:p>
+      <w:pPr>
+        <w:rPr>
+          <w:rFonts w:ascii="Bookman Old Style" w:hAnsi="Bookman Old Style"/>
+          <w:sz w:val="28"/>
+        </w:rPr>
+      </w:pPr>
+      <w:r>
+        <w:rPr>
+          <w:rFonts w:ascii="Bookman Old Style" w:hAnsi="Bookman Old Style"/>
+          <w:sz w:val="28"/>
+        </w:rPr>
+        <w:t>&lt;p [</w:t>
+      </w:r>
+      <w:proofErr w:type="spellStart"/>
+      <w:r>
+        <w:rPr>
+          <w:rFonts w:ascii="Bookman Old Style" w:hAnsi="Bookman Old Style"/>
+          <w:sz w:val="28"/>
+        </w:rPr>
+        <w:t>innerText</w:t>
+      </w:r>
+      <w:proofErr w:type="spellEnd"/>
+      <w:r>
+        <w:rPr>
+          <w:rFonts w:ascii="Bookman Old Style" w:hAnsi="Bookman Old Style"/>
+          <w:sz w:val="28"/>
+        </w:rPr>
+        <w:t>]=”</w:t>
+      </w:r>
+      <w:r>
+        <w:rPr>
+          <w:rFonts w:ascii="Bookman Old Style" w:hAnsi="Bookman Old Style"/>
+          <w:sz w:val="28"/>
+        </w:rPr>
+        <w:t xml:space="preserve"> </w:t>
+      </w:r>
+      <w:r>
+        <w:rPr>
+          <w:rFonts w:ascii="Bookman Old Style" w:hAnsi="Bookman Old Style"/>
+          <w:sz w:val="28"/>
+        </w:rPr>
+        <w:t>{{</w:t>
+      </w:r>
+      <w:r>
+        <w:rPr>
+          <w:rFonts w:ascii="Bookman Old Style" w:hAnsi="Bookman Old Style"/>
+          <w:sz w:val="28"/>
+        </w:rPr>
+        <w:t>data</w:t>
+      </w:r>
+      <w:r>
+        <w:rPr>
+          <w:rFonts w:ascii="Bookman Old Style" w:hAnsi="Bookman Old Style"/>
+          <w:sz w:val="28"/>
+        </w:rPr>
+        <w:t>}}</w:t>
+      </w:r>
+      <w:r>
+        <w:rPr>
+          <w:rFonts w:ascii="Bookman Old Style" w:hAnsi="Bookman Old Style"/>
+          <w:sz w:val="28"/>
+        </w:rPr>
+        <w:t>”&gt;&lt;/p&gt;</w:t>
+      </w:r>
+      <w:r>
+        <w:rPr>
+          <w:rFonts w:ascii="Bookman Old Style" w:hAnsi="Bookman Old Style"/>
+          <w:sz w:val="28"/>
+        </w:rPr>
+        <w:t xml:space="preserve"> </w:t>
+      </w:r>
+      <w:r>
+        <w:rPr>
+          <w:rFonts w:ascii="Bookman Old Style" w:hAnsi="Bookman Old Style"/>
+          <w:sz w:val="28"/>
+        </w:rPr>
+        <w:sym w:font="Wingdings" w:char="F0E0"/>
+      </w:r>
+      <w:r>
+        <w:rPr>
+          <w:rFonts w:ascii="Bookman Old Style" w:hAnsi="Bookman Old Style"/>
+          <w:sz w:val="28"/>
+        </w:rPr>
+        <w:t xml:space="preserve"> wrong, </w:t>
+      </w:r>
+      <w:r>
+        <w:rPr>
+          <w:rFonts w:ascii="Bookman Old Style" w:hAnsi="Bookman Old Style"/>
+          <w:sz w:val="28"/>
+        </w:rPr>
+        <w:t>cannot</w:t>
+      </w:r>
+      <w:r>
+        <w:rPr>
+          <w:rFonts w:ascii="Bookman Old Style" w:hAnsi="Bookman Old Style"/>
+          <w:sz w:val="28"/>
+        </w:rPr>
+        <w:t xml:space="preserve"> use curly braces.</w:t>
+      </w:r>
+    </w:p>
+    <w:p>
+      <w:pPr>
+        <w:rPr>
+          <w:rFonts w:ascii="Bookman Old Style" w:hAnsi="Bookman Old Style"/>
+          <w:sz w:val="28"/>
+        </w:rPr>
+      </w:pPr>
+      <w:r>
+        <w:rPr>
+          <w:rFonts w:ascii="Bookman Old Style" w:hAnsi="Bookman Old Style"/>
+          <w:sz w:val="28"/>
+        </w:rPr>
+        <w:t>&lt;p [</w:t>
+      </w:r>
+      <w:proofErr w:type="spellStart"/>
+      <w:r>
+        <w:rPr>
+          <w:rFonts w:ascii="Bookman Old Style" w:hAnsi="Bookman Old Style"/>
+          <w:sz w:val="28"/>
+        </w:rPr>
+        <w:t>innerText</w:t>
+      </w:r>
+      <w:proofErr w:type="spellEnd"/>
+      <w:r>
+        <w:rPr>
+          <w:rFonts w:ascii="Bookman Old Style" w:hAnsi="Bookman Old Style"/>
+          <w:sz w:val="28"/>
+        </w:rPr>
+        <w:t>]</w:t>
+      </w:r>
+      <w:r>
+        <w:rPr>
+          <w:rFonts w:ascii="Bookman Old Style" w:hAnsi="Bookman Old Style"/>
+          <w:sz w:val="28"/>
+        </w:rPr>
+        <w:t>=” expression</w:t>
+      </w:r>
+      <w:r>
+        <w:rPr>
+          <w:rFonts w:ascii="Bookman Old Style" w:hAnsi="Bookman Old Style"/>
+          <w:sz w:val="28"/>
+        </w:rPr>
+        <w:t>”&gt;&lt;/p&gt;</w:t>
+      </w:r>
+      <w:r>
+        <w:rPr>
+          <w:rFonts w:ascii="Bookman Old Style" w:hAnsi="Bookman Old Style"/>
+          <w:sz w:val="28"/>
+        </w:rPr>
+        <w:t xml:space="preserve"> </w:t>
+      </w:r>
+      <w:r>
+        <w:rPr>
+          <w:rFonts w:ascii="Bookman Old Style" w:hAnsi="Bookman Old Style"/>
+          <w:sz w:val="28"/>
+        </w:rPr>
+        <w:sym w:font="Wingdings" w:char="F0E0"/>
+      </w:r>
+      <w:r>
+        <w:rPr>
+          <w:rFonts w:ascii="Bookman Old Style" w:hAnsi="Bookman Old Style"/>
+          <w:sz w:val="28"/>
+        </w:rPr>
+        <w:t xml:space="preserve"> Correct</w:t>
+      </w:r>
+    </w:p>
+    <w:p>
+      <w:pPr>
+        <w:rPr>
+          <w:rFonts w:ascii="Bookman Old Style" w:hAnsi="Bookman Old Style"/>
+          <w:sz w:val="28"/>
+        </w:rPr>
+      </w:pPr>
       <w:bookmarkStart w:id="0" w:name="_GoBack"/>
       <w:bookmarkEnd w:id="0"/>
     </w:p>
@@ -344,9 +1109,218 @@
     <w:p>
       <w:pPr>
         <w:rPr>
+          <w:rFonts w:ascii="Bookman Old Style" w:hAnsi="Bookman Old Style"/>
+          <w:sz w:val="28"/>
+        </w:rPr>
+      </w:pPr>
+      <w:r>
+        <w:rPr>
+          <w:rFonts w:ascii="Bookman Old Style" w:hAnsi="Bookman Old Style"/>
+          <w:sz w:val="28"/>
+        </w:rPr>
+        <w:t xml:space="preserve">Event Binding </w:t>
+      </w:r>
+      <w:r>
+        <w:rPr>
+          <w:rFonts w:ascii="Bookman Old Style" w:hAnsi="Bookman Old Style"/>
+          <w:sz w:val="28"/>
+        </w:rPr>
+        <w:sym w:font="Wingdings" w:char="F0E0"/>
+      </w:r>
+    </w:p>
+    <w:p>
+      <w:pPr>
+        <w:rPr>
+          <w:rFonts w:ascii="Bookman Old Style" w:hAnsi="Bookman Old Style"/>
+          <w:sz w:val="28"/>
+        </w:rPr>
+      </w:pPr>
+      <w:r>
+        <w:rPr>
+          <w:rFonts w:ascii="Bookman Old Style" w:hAnsi="Bookman Old Style"/>
+          <w:sz w:val="28"/>
+        </w:rPr>
+        <w:t>Event Binding works as below.</w:t>
+      </w:r>
+    </w:p>
+    <w:p>
+      <w:pPr>
+        <w:rPr>
+          <w:rFonts w:ascii="Bookman Old Style" w:hAnsi="Bookman Old Style"/>
+          <w:sz w:val="28"/>
+        </w:rPr>
+      </w:pPr>
+      <w:r>
+        <w:rPr>
+          <w:rFonts w:ascii="Bookman Old Style" w:hAnsi="Bookman Old Style"/>
+          <w:sz w:val="28"/>
+        </w:rPr>
+        <w:t>&lt;button (click)</w:t>
+      </w:r>
+      <w:proofErr w:type="gramStart"/>
+      <w:r>
+        <w:rPr>
+          <w:rFonts w:ascii="Bookman Old Style" w:hAnsi="Bookman Old Style"/>
+          <w:sz w:val="28"/>
+        </w:rPr>
+        <w:t>=”</w:t>
+      </w:r>
+      <w:proofErr w:type="spellStart"/>
+      <w:r>
+        <w:rPr>
+          <w:rFonts w:ascii="Bookman Old Style" w:hAnsi="Bookman Old Style"/>
+          <w:sz w:val="28"/>
+        </w:rPr>
+        <w:t>myfunction</w:t>
+      </w:r>
+      <w:proofErr w:type="spellEnd"/>
+      <w:proofErr w:type="gramEnd"/>
+      <w:r>
+        <w:rPr>
+          <w:rFonts w:ascii="Bookman Old Style" w:hAnsi="Bookman Old Style"/>
+          <w:sz w:val="28"/>
+        </w:rPr>
+        <w:t>()”&gt;&lt;/button&gt;</w:t>
+      </w:r>
+    </w:p>
+    <w:p>
+      <w:pPr>
+        <w:rPr>
+          <w:rFonts w:ascii="Bookman Old Style" w:hAnsi="Bookman Old Style"/>
+          <w:sz w:val="28"/>
+        </w:rPr>
+      </w:pPr>
+    </w:p>
+    <w:p>
+      <w:pPr>
+        <w:rPr>
+          <w:rFonts w:ascii="Bookman Old Style" w:hAnsi="Bookman Old Style"/>
           <w:sz w:val="24"/>
         </w:rPr>
       </w:pPr>
+      <w:r>
+        <w:rPr>
+          <w:rFonts w:ascii="Bookman Old Style" w:hAnsi="Bookman Old Style" w:cs="Helvetica"/>
+          <w:color w:val="29303B"/>
+          <w:sz w:val="27"/>
+          <w:szCs w:val="27"/>
+          <w:shd w:val="clear" w:color="auto" w:fill="FFFFFF"/>
+        </w:rPr>
+        <w:t>Important: For Two-Way-Binding to work, you need to enable the </w:t>
+      </w:r>
+      <w:proofErr w:type="spellStart"/>
+      <w:proofErr w:type="gramStart"/>
+      <w:r>
+        <w:rPr>
+          <w:rFonts w:ascii="Bookman Old Style" w:hAnsi="Bookman Old Style" w:cs="Courier New"/>
+          <w:color w:val="EC5252"/>
+          <w:sz w:val="24"/>
+          <w:szCs w:val="24"/>
+          <w:bdr w:val="single" w:sz="6" w:space="2" w:color="DEDFE0" w:frame="1"/>
+          <w:shd w:val="clear" w:color="auto" w:fill="F2F3F5"/>
+        </w:rPr>
+        <w:t>ngModel</w:t>
+      </w:r>
+      <w:proofErr w:type="spellEnd"/>
+      <w:r>
+        <w:rPr>
+          <w:rFonts w:ascii="Bookman Old Style" w:hAnsi="Bookman Old Style" w:cs="Helvetica"/>
+          <w:color w:val="29303B"/>
+          <w:sz w:val="27"/>
+          <w:szCs w:val="27"/>
+          <w:shd w:val="clear" w:color="auto" w:fill="FFFFFF"/>
+        </w:rPr>
+        <w:t>  directive</w:t>
+      </w:r>
+      <w:proofErr w:type="gramEnd"/>
+      <w:r>
+        <w:rPr>
+          <w:rFonts w:ascii="Bookman Old Style" w:hAnsi="Bookman Old Style" w:cs="Helvetica"/>
+          <w:color w:val="29303B"/>
+          <w:sz w:val="27"/>
+          <w:szCs w:val="27"/>
+          <w:shd w:val="clear" w:color="auto" w:fill="FFFFFF"/>
+        </w:rPr>
+        <w:t>. This is done by adding the </w:t>
+      </w:r>
+      <w:proofErr w:type="spellStart"/>
+      <w:proofErr w:type="gramStart"/>
+      <w:r>
+        <w:rPr>
+          <w:rFonts w:ascii="Bookman Old Style" w:hAnsi="Bookman Old Style" w:cs="Courier New"/>
+          <w:color w:val="EC5252"/>
+          <w:sz w:val="24"/>
+          <w:szCs w:val="24"/>
+          <w:bdr w:val="single" w:sz="6" w:space="2" w:color="DEDFE0" w:frame="1"/>
+          <w:shd w:val="clear" w:color="auto" w:fill="F2F3F5"/>
+        </w:rPr>
+        <w:t>FormsModule</w:t>
+      </w:r>
+      <w:proofErr w:type="spellEnd"/>
+      <w:r>
+        <w:rPr>
+          <w:rFonts w:ascii="Bookman Old Style" w:hAnsi="Bookman Old Style" w:cs="Helvetica"/>
+          <w:color w:val="29303B"/>
+          <w:sz w:val="27"/>
+          <w:szCs w:val="27"/>
+          <w:shd w:val="clear" w:color="auto" w:fill="FFFFFF"/>
+        </w:rPr>
+        <w:t>  to</w:t>
+      </w:r>
+      <w:proofErr w:type="gramEnd"/>
+      <w:r>
+        <w:rPr>
+          <w:rFonts w:ascii="Bookman Old Style" w:hAnsi="Bookman Old Style" w:cs="Helvetica"/>
+          <w:color w:val="29303B"/>
+          <w:sz w:val="27"/>
+          <w:szCs w:val="27"/>
+          <w:shd w:val="clear" w:color="auto" w:fill="FFFFFF"/>
+        </w:rPr>
+        <w:t xml:space="preserve"> the </w:t>
+      </w:r>
+      <w:r>
+        <w:rPr>
+          <w:rFonts w:ascii="Bookman Old Style" w:hAnsi="Bookman Old Style" w:cs="Courier New"/>
+          <w:color w:val="EC5252"/>
+          <w:sz w:val="24"/>
+          <w:szCs w:val="24"/>
+          <w:bdr w:val="single" w:sz="6" w:space="2" w:color="DEDFE0" w:frame="1"/>
+          <w:shd w:val="clear" w:color="auto" w:fill="F2F3F5"/>
+        </w:rPr>
+        <w:t>imports[]</w:t>
+      </w:r>
+      <w:r>
+        <w:rPr>
+          <w:rFonts w:ascii="Bookman Old Style" w:hAnsi="Bookman Old Style" w:cs="Helvetica"/>
+          <w:color w:val="29303B"/>
+          <w:sz w:val="27"/>
+          <w:szCs w:val="27"/>
+          <w:shd w:val="clear" w:color="auto" w:fill="FFFFFF"/>
+        </w:rPr>
+        <w:t xml:space="preserve">  array in the </w:t>
+      </w:r>
+      <w:proofErr w:type="spellStart"/>
+      <w:r>
+        <w:rPr>
+          <w:rFonts w:ascii="Bookman Old Style" w:hAnsi="Bookman Old Style" w:cs="Helvetica"/>
+          <w:color w:val="29303B"/>
+          <w:sz w:val="27"/>
+          <w:szCs w:val="27"/>
+          <w:shd w:val="clear" w:color="auto" w:fill="FFFFFF"/>
+        </w:rPr>
+        <w:t>AppModule</w:t>
+      </w:r>
+      <w:proofErr w:type="spellEnd"/>
+      <w:r>
+        <w:rPr>
+          <w:rFonts w:ascii="Bookman Old Style" w:hAnsi="Bookman Old Style" w:cs="Helvetica"/>
+          <w:color w:val="29303B"/>
+          <w:sz w:val="27"/>
+          <w:szCs w:val="27"/>
+          <w:shd w:val="clear" w:color="auto" w:fill="FFFFFF"/>
+        </w:rPr>
+        <w:t>.</w:t>
+      </w:r>
     </w:p>
     <w:p>
       <w:pPr>
@@ -811,6 +1785,118 @@
     </w:lvl>
   </w:abstractNum>
   <w:abstractNum w:abstractNumId="13" w15:restartNumberingAfterBreak="0">
+    <w:nsid w:val="10D31597"/>
+    <w:multiLevelType w:val="hybridMultilevel"/>
+    <w:tmpl w:val="64B29BBA"/>
+    <w:lvl w:ilvl="0" w:tplc="F8A0C5C4">
+      <w:numFmt w:val="bullet"/>
+      <w:lvlText w:val=""/>
+      <w:lvlJc w:val="left"/>
+      <w:pPr>
+        <w:ind w:left="720" w:hanging="360"/>
+      </w:pPr>
+      <w:rPr>
+        <w:rFonts w:ascii="Symbol" w:eastAsiaTheme="minorHAnsi" w:hAnsi="Symbol" w:cstheme="minorBidi" w:hint="default"/>
+      </w:rPr>
+    </w:lvl>
+    <w:lvl w:ilvl="1" w:tplc="04090003" w:tentative="1">
+      <w:start w:val="1"/>
+      <w:numFmt w:val="bullet"/>
+      <w:lvlText w:val="o"/>
+      <w:lvlJc w:val="left"/>
+      <w:pPr>
+        <w:ind w:left="1440" w:hanging="360"/>
+      </w:pPr>
+      <w:rPr>
+        <w:rFonts w:ascii="Courier New" w:hAnsi="Courier New" w:cs="Courier New" w:hint="default"/>
+      </w:rPr>
+    </w:lvl>
+    <w:lvl w:ilvl="2" w:tplc="04090005" w:tentative="1">
+      <w:start w:val="1"/>
+      <w:numFmt w:val="bullet"/>
+      <w:lvlText w:val=""/>
+      <w:lvlJc w:val="left"/>
+      <w:pPr>
+        <w:ind w:left="2160" w:hanging="360"/>
+      </w:pPr>
+      <w:rPr>
+        <w:rFonts w:ascii="Wingdings" w:hAnsi="Wingdings" w:hint="default"/>
+      </w:rPr>
+    </w:lvl>
+    <w:lvl w:ilvl="3" w:tplc="04090001" w:tentative="1">
+      <w:start w:val="1"/>
+      <w:numFmt w:val="bullet"/>
+      <w:lvlText w:val=""/>
+      <w:lvlJc w:val="left"/>
+      <w:pPr>
+        <w:ind w:left="2880" w:hanging="360"/>
+      </w:pPr>
+      <w:rPr>
+        <w:rFonts w:ascii="Symbol" w:hAnsi="Symbol" w:hint="default"/>
+      </w:rPr>
+    </w:lvl>
+    <w:lvl w:ilvl="4" w:tplc="04090003" w:tentative="1">
+      <w:start w:val="1"/>
+      <w:numFmt w:val="bullet"/>
+      <w:lvlText w:val="o"/>
+      <w:lvlJc w:val="left"/>
+      <w:pPr>
+        <w:ind w:left="3600" w:hanging="360"/>
+      </w:pPr>
+      <w:rPr>
+        <w:rFonts w:ascii="Courier New" w:hAnsi="Courier New" w:cs="Courier New" w:hint="default"/>
+      </w:rPr>
+    </w:lvl>
+    <w:lvl w:ilvl="5" w:tplc="04090005" w:tentative="1">
+      <w:start w:val="1"/>
+      <w:numFmt w:val="bullet"/>
+      <w:lvlText w:val=""/>
+      <w:lvlJc w:val="left"/>
+      <w:pPr>
+        <w:ind w:left="4320" w:hanging="360"/>
+      </w:pPr>
+      <w:rPr>
+        <w:rFonts w:ascii="Wingdings" w:hAnsi="Wingdings" w:hint="default"/>
+      </w:rPr>
+    </w:lvl>
+    <w:lvl w:ilvl="6" w:tplc="04090001" w:tentative="1">
+      <w:start w:val="1"/>
+      <w:numFmt w:val="bullet"/>
+      <w:lvlText w:val=""/>
+      <w:lvlJc w:val="left"/>
+      <w:pPr>
+        <w:ind w:left="5040" w:hanging="360"/>
+      </w:pPr>
+      <w:rPr>
+        <w:rFonts w:ascii="Symbol" w:hAnsi="Symbol" w:hint="default"/>
+      </w:rPr>
+    </w:lvl>
+    <w:lvl w:ilvl="7" w:tplc="04090003" w:tentative="1">
+      <w:start w:val="1"/>
+      <w:numFmt w:val="bullet"/>
+      <w:lvlText w:val="o"/>
+      <w:lvlJc w:val="left"/>
+      <w:pPr>
+        <w:ind w:left="5760" w:hanging="360"/>
+      </w:pPr>
+      <w:rPr>
+        <w:rFonts w:ascii="Courier New" w:hAnsi="Courier New" w:cs="Courier New" w:hint="default"/>
+      </w:rPr>
+    </w:lvl>
+    <w:lvl w:ilvl="8" w:tplc="04090005" w:tentative="1">
+      <w:start w:val="1"/>
+      <w:numFmt w:val="bullet"/>
+      <w:lvlText w:val=""/>
+      <w:lvlJc w:val="left"/>
+      <w:pPr>
+        <w:ind w:left="6480" w:hanging="360"/>
+      </w:pPr>
+      <w:rPr>
+        <w:rFonts w:ascii="Wingdings" w:hAnsi="Wingdings" w:hint="default"/>
+      </w:rPr>
+    </w:lvl>
+  </w:abstractNum>
+  <w:abstractNum w:abstractNumId="14" w15:restartNumberingAfterBreak="0">
     <w:nsid w:val="15C5697B"/>
     <w:multiLevelType w:val="multilevel"/>
     <w:tmpl w:val="0409001D"/>
@@ -896,7 +1982,7 @@
       </w:pPr>
     </w:lvl>
   </w:abstractNum>
-  <w:abstractNum w:abstractNumId="14" w15:restartNumberingAfterBreak="0">
+  <w:abstractNum w:abstractNumId="15" w15:restartNumberingAfterBreak="0">
     <w:nsid w:val="298929E5"/>
     <w:multiLevelType w:val="multilevel"/>
     <w:tmpl w:val="0409001F"/>
@@ -982,7 +2068,7 @@
       </w:pPr>
     </w:lvl>
   </w:abstractNum>
-  <w:abstractNum w:abstractNumId="15" w15:restartNumberingAfterBreak="0">
+  <w:abstractNum w:abstractNumId="16" w15:restartNumberingAfterBreak="0">
     <w:nsid w:val="2EDE304E"/>
     <w:multiLevelType w:val="multilevel"/>
     <w:tmpl w:val="0409001D"/>
@@ -1068,7 +2154,7 @@
       </w:pPr>
     </w:lvl>
   </w:abstractNum>
-  <w:abstractNum w:abstractNumId="16" w15:restartNumberingAfterBreak="0">
+  <w:abstractNum w:abstractNumId="17" w15:restartNumberingAfterBreak="0">
     <w:nsid w:val="3AEB0273"/>
     <w:multiLevelType w:val="multilevel"/>
     <w:tmpl w:val="526206A0"/>
@@ -1155,7 +2241,7 @@
       </w:pPr>
     </w:lvl>
   </w:abstractNum>
-  <w:abstractNum w:abstractNumId="17" w15:restartNumberingAfterBreak="0">
+  <w:abstractNum w:abstractNumId="18" w15:restartNumberingAfterBreak="0">
     <w:nsid w:val="43F8503E"/>
     <w:multiLevelType w:val="multilevel"/>
     <w:tmpl w:val="0409001F"/>
@@ -1241,7 +2327,7 @@
       </w:pPr>
     </w:lvl>
   </w:abstractNum>
-  <w:abstractNum w:abstractNumId="18" w15:restartNumberingAfterBreak="0">
+  <w:abstractNum w:abstractNumId="19" w15:restartNumberingAfterBreak="0">
     <w:nsid w:val="484C4F29"/>
     <w:multiLevelType w:val="multilevel"/>
     <w:tmpl w:val="D8061F64"/>
@@ -1328,7 +2414,7 @@
       </w:pPr>
     </w:lvl>
   </w:abstractNum>
-  <w:abstractNum w:abstractNumId="19" w15:restartNumberingAfterBreak="0">
+  <w:abstractNum w:abstractNumId="20" w15:restartNumberingAfterBreak="0">
     <w:nsid w:val="59350CFB"/>
     <w:multiLevelType w:val="multilevel"/>
     <w:tmpl w:val="9DF09F08"/>
@@ -1415,7 +2501,7 @@
       </w:pPr>
     </w:lvl>
   </w:abstractNum>
-  <w:abstractNum w:abstractNumId="20" w15:restartNumberingAfterBreak="0">
+  <w:abstractNum w:abstractNumId="21" w15:restartNumberingAfterBreak="0">
     <w:nsid w:val="5DEC6B47"/>
     <w:multiLevelType w:val="multilevel"/>
     <w:tmpl w:val="604E1C0A"/>
@@ -1502,7 +2588,7 @@
       </w:pPr>
     </w:lvl>
   </w:abstractNum>
-  <w:abstractNum w:abstractNumId="21" w15:restartNumberingAfterBreak="0">
+  <w:abstractNum w:abstractNumId="22" w15:restartNumberingAfterBreak="0">
     <w:nsid w:val="6E9514D7"/>
     <w:multiLevelType w:val="multilevel"/>
     <w:tmpl w:val="0409001F"/>
@@ -1588,7 +2674,7 @@
       </w:pPr>
     </w:lvl>
   </w:abstractNum>
-  <w:abstractNum w:abstractNumId="22" w15:restartNumberingAfterBreak="0">
+  <w:abstractNum w:abstractNumId="23" w15:restartNumberingAfterBreak="0">
     <w:nsid w:val="7D8C2C6D"/>
     <w:multiLevelType w:val="multilevel"/>
     <w:tmpl w:val="04090023"/>
@@ -1676,7 +2762,7 @@
     </w:lvl>
   </w:abstractNum>
   <w:num w:numId="1">
-    <w:abstractNumId w:val="19"/>
+    <w:abstractNumId w:val="20"/>
   </w:num>
   <w:num w:numId="2">
     <w:abstractNumId w:val="12"/>
@@ -1685,16 +2771,16 @@
     <w:abstractNumId w:val="10"/>
   </w:num>
   <w:num w:numId="4">
-    <w:abstractNumId w:val="21"/>
+    <w:abstractNumId w:val="22"/>
   </w:num>
   <w:num w:numId="5">
-    <w:abstractNumId w:val="13"/>
+    <w:abstractNumId w:val="14"/>
   </w:num>
   <w:num w:numId="6">
-    <w:abstractNumId w:val="16"/>
+    <w:abstractNumId w:val="17"/>
   </w:num>
   <w:num w:numId="7">
-    <w:abstractNumId w:val="18"/>
+    <w:abstractNumId w:val="19"/>
   </w:num>
   <w:num w:numId="8">
     <w:abstractNumId w:val="9"/>
@@ -1727,22 +2813,25 @@
     <w:abstractNumId w:val="0"/>
   </w:num>
   <w:num w:numId="18">
-    <w:abstractNumId w:val="14"/>
+    <w:abstractNumId w:val="15"/>
   </w:num>
   <w:num w:numId="19">
-    <w:abstractNumId w:val="15"/>
+    <w:abstractNumId w:val="16"/>
   </w:num>
   <w:num w:numId="20">
-    <w:abstractNumId w:val="20"/>
+    <w:abstractNumId w:val="21"/>
   </w:num>
   <w:num w:numId="21">
-    <w:abstractNumId w:val="17"/>
+    <w:abstractNumId w:val="18"/>
   </w:num>
   <w:num w:numId="22">
     <w:abstractNumId w:val="11"/>
   </w:num>
   <w:num w:numId="23">
-    <w:abstractNumId w:val="22"/>
+    <w:abstractNumId w:val="23"/>
+  </w:num>
+  <w:num w:numId="24">
+    <w:abstractNumId w:val="13"/>
   </w:num>
 </w:numbering>
 </file>
@@ -1866,6 +2955,7 @@
     <w:lsdException w:name="HTML Sample" w:semiHidden="1" w:unhideWhenUsed="1"/>
     <w:lsdException w:name="HTML Typewriter" w:semiHidden="1" w:unhideWhenUsed="1"/>
     <w:lsdException w:name="HTML Variable" w:semiHidden="1" w:unhideWhenUsed="1"/>
+    <w:lsdException w:name="Normal Table" w:semiHidden="1" w:unhideWhenUsed="1"/>
     <w:lsdException w:name="annotation subject" w:semiHidden="1" w:unhideWhenUsed="1"/>
     <w:lsdException w:name="No List" w:semiHidden="1" w:unhideWhenUsed="1"/>
     <w:lsdException w:name="Outline List 1" w:semiHidden="1" w:unhideWhenUsed="1"/>
@@ -1909,8 +2999,10 @@
     <w:lsdException w:name="Table Elegant" w:semiHidden="1" w:unhideWhenUsed="1"/>
     <w:lsdException w:name="Table Professional" w:semiHidden="1" w:unhideWhenUsed="1"/>
     <w:lsdException w:name="Table Subtle 1" w:semiHidden="1" w:unhideWhenUsed="1"/>
+    <w:lsdException w:name="Table Subtle 2" w:semiHidden="1" w:unhideWhenUsed="1"/>
     <w:lsdException w:name="Table Web 1" w:semiHidden="1" w:unhideWhenUsed="1"/>
     <w:lsdException w:name="Table Web 2" w:semiHidden="1" w:unhideWhenUsed="1"/>
+    <w:lsdException w:name="Table Web 3" w:semiHidden="1" w:unhideWhenUsed="1"/>
     <w:lsdException w:name="Balloon Text" w:semiHidden="1" w:unhideWhenUsed="1"/>
     <w:lsdException w:name="Table Grid" w:uiPriority="39"/>
     <w:lsdException w:name="Table Theme" w:semiHidden="1" w:unhideWhenUsed="1"/>
@@ -3141,6 +4233,18 @@
     <w:pPr>
       <w:spacing w:after="120"/>
       <w:ind w:left="1757"/>
+    </w:pPr>
+  </w:style>
+  <w:style w:type="paragraph" w:styleId="ListParagraph">
+    <w:name w:val="List Paragraph"/>
+    <w:basedOn w:val="Normal"/>
+    <w:uiPriority w:val="34"/>
+    <w:unhideWhenUsed/>
+    <w:qFormat/>
+    <w:rsid w:val="002D476B"/>
+    <w:pPr>
+      <w:ind w:left="720"/>
+      <w:contextualSpacing/>
     </w:pPr>
   </w:style>
 </w:styles>
@@ -3408,139 +4512,12 @@
 </file>
 
 <file path=customXml/item1.xml><?xml version="1.0" encoding="utf-8"?>
-<p:properties xmlns:p="http://schemas.microsoft.com/office/2006/metadata/properties" xmlns:xsi="http://www.w3.org/2001/XMLSchema-instance" xmlns:pc="http://schemas.microsoft.com/office/infopath/2007/PartnerControls">
-  <documentManagement>
-    <LocLastLocAttemptVersionTypeLookup xmlns="4873beb7-5857-4685-be1f-d57550cc96cc" xsi:nil="true"/>
-    <MarketSpecific xmlns="4873beb7-5857-4685-be1f-d57550cc96cc">false</MarketSpecific>
-    <ApprovalStatus xmlns="4873beb7-5857-4685-be1f-d57550cc96cc">InProgress</ApprovalStatus>
-    <LocComments xmlns="4873beb7-5857-4685-be1f-d57550cc96cc" xsi:nil="true"/>
-    <DirectSourceMarket xmlns="4873beb7-5857-4685-be1f-d57550cc96cc" xsi:nil="true"/>
-    <LocPublishedLinkedAssetsLookup xmlns="4873beb7-5857-4685-be1f-d57550cc96cc" xsi:nil="true"/>
-    <ThumbnailAssetId xmlns="4873beb7-5857-4685-be1f-d57550cc96cc" xsi:nil="true"/>
-    <PrimaryImageGen xmlns="4873beb7-5857-4685-be1f-d57550cc96cc">true</PrimaryImageGen>
-    <LegacyData xmlns="4873beb7-5857-4685-be1f-d57550cc96cc" xsi:nil="true"/>
-    <LocNewPublishedVersionLookup xmlns="4873beb7-5857-4685-be1f-d57550cc96cc" xsi:nil="true"/>
-    <NumericId xmlns="4873beb7-5857-4685-be1f-d57550cc96cc">102787001</NumericId>
-    <TPFriendlyName xmlns="4873beb7-5857-4685-be1f-d57550cc96cc" xsi:nil="true"/>
-    <LocOverallPublishStatusLookup xmlns="4873beb7-5857-4685-be1f-d57550cc96cc" xsi:nil="true"/>
-    <LocRecommendedHandoff xmlns="4873beb7-5857-4685-be1f-d57550cc96cc" xsi:nil="true"/>
-    <BlockPublish xmlns="4873beb7-5857-4685-be1f-d57550cc96cc">false</BlockPublish>
-    <BusinessGroup xmlns="4873beb7-5857-4685-be1f-d57550cc96cc" xsi:nil="true"/>
-    <OpenTemplate xmlns="4873beb7-5857-4685-be1f-d57550cc96cc">true</OpenTemplate>
-    <SourceTitle xmlns="4873beb7-5857-4685-be1f-d57550cc96cc" xsi:nil="true"/>
-    <LocOverallLocStatusLookup xmlns="4873beb7-5857-4685-be1f-d57550cc96cc" xsi:nil="true"/>
-    <APEditor xmlns="4873beb7-5857-4685-be1f-d57550cc96cc">
-      <UserInfo>
-        <DisplayName/>
-        <AccountId xsi:nil="true"/>
-        <AccountType/>
-      </UserInfo>
-    </APEditor>
-    <UALocComments xmlns="4873beb7-5857-4685-be1f-d57550cc96cc" xsi:nil="true"/>
-    <IntlLangReviewDate xmlns="4873beb7-5857-4685-be1f-d57550cc96cc" xsi:nil="true"/>
-    <PublishStatusLookup xmlns="4873beb7-5857-4685-be1f-d57550cc96cc">
-      <Value>1343188</Value>
-    </PublishStatusLookup>
-    <ParentAssetId xmlns="4873beb7-5857-4685-be1f-d57550cc96cc" xsi:nil="true"/>
-    <FeatureTagsTaxHTField0 xmlns="4873beb7-5857-4685-be1f-d57550cc96cc">
-      <Terms xmlns="http://schemas.microsoft.com/office/infopath/2007/PartnerControls"/>
-    </FeatureTagsTaxHTField0>
-    <MachineTranslated xmlns="4873beb7-5857-4685-be1f-d57550cc96cc">false</MachineTranslated>
-    <Providers xmlns="4873beb7-5857-4685-be1f-d57550cc96cc" xsi:nil="true"/>
-    <OriginalSourceMarket xmlns="4873beb7-5857-4685-be1f-d57550cc96cc" xsi:nil="true"/>
-    <APDescription xmlns="4873beb7-5857-4685-be1f-d57550cc96cc" xsi:nil="true"/>
-    <ContentItem xmlns="4873beb7-5857-4685-be1f-d57550cc96cc" xsi:nil="true"/>
-    <ClipArtFilename xmlns="4873beb7-5857-4685-be1f-d57550cc96cc" xsi:nil="true"/>
-    <TPInstallLocation xmlns="4873beb7-5857-4685-be1f-d57550cc96cc" xsi:nil="true"/>
-    <TimesCloned xmlns="4873beb7-5857-4685-be1f-d57550cc96cc" xsi:nil="true"/>
-    <PublishTargets xmlns="4873beb7-5857-4685-be1f-d57550cc96cc">OfficeOnlineVNext</PublishTargets>
-    <AcquiredFrom xmlns="4873beb7-5857-4685-be1f-d57550cc96cc">Internal MS</AcquiredFrom>
-    <AssetStart xmlns="4873beb7-5857-4685-be1f-d57550cc96cc">2011-11-23T17:29:00+00:00</AssetStart>
-    <FriendlyTitle xmlns="4873beb7-5857-4685-be1f-d57550cc96cc" xsi:nil="true"/>
-    <Provider xmlns="4873beb7-5857-4685-be1f-d57550cc96cc" xsi:nil="true"/>
-    <LastHandOff xmlns="4873beb7-5857-4685-be1f-d57550cc96cc" xsi:nil="true"/>
-    <TPClientViewer xmlns="4873beb7-5857-4685-be1f-d57550cc96cc" xsi:nil="true"/>
-    <TemplateStatus xmlns="4873beb7-5857-4685-be1f-d57550cc96cc">Complete</TemplateStatus>
-    <Downloads xmlns="4873beb7-5857-4685-be1f-d57550cc96cc">0</Downloads>
-    <OOCacheId xmlns="4873beb7-5857-4685-be1f-d57550cc96cc" xsi:nil="true"/>
-    <IsDeleted xmlns="4873beb7-5857-4685-be1f-d57550cc96cc">false</IsDeleted>
-    <LocPublishedDependentAssetsLookup xmlns="4873beb7-5857-4685-be1f-d57550cc96cc" xsi:nil="true"/>
-    <AssetExpire xmlns="4873beb7-5857-4685-be1f-d57550cc96cc">2029-05-12T07:00:00+00:00</AssetExpire>
-    <CSXSubmissionMarket xmlns="4873beb7-5857-4685-be1f-d57550cc96cc" xsi:nil="true"/>
-    <DSATActionTaken xmlns="4873beb7-5857-4685-be1f-d57550cc96cc" xsi:nil="true"/>
-    <SubmitterId xmlns="4873beb7-5857-4685-be1f-d57550cc96cc" xsi:nil="true"/>
-    <EditorialTags xmlns="4873beb7-5857-4685-be1f-d57550cc96cc" xsi:nil="true"/>
-    <TPExecutable xmlns="4873beb7-5857-4685-be1f-d57550cc96cc" xsi:nil="true"/>
-    <CSXSubmissionDate xmlns="4873beb7-5857-4685-be1f-d57550cc96cc" xsi:nil="true"/>
-    <CSXUpdate xmlns="4873beb7-5857-4685-be1f-d57550cc96cc">false</CSXUpdate>
-    <AssetType xmlns="4873beb7-5857-4685-be1f-d57550cc96cc">TP</AssetType>
-    <ApprovalLog xmlns="4873beb7-5857-4685-be1f-d57550cc96cc" xsi:nil="true"/>
-    <BugNumber xmlns="4873beb7-5857-4685-be1f-d57550cc96cc" xsi:nil="true"/>
-    <OriginAsset xmlns="4873beb7-5857-4685-be1f-d57550cc96cc" xsi:nil="true"/>
-    <TPComponent xmlns="4873beb7-5857-4685-be1f-d57550cc96cc" xsi:nil="true"/>
-    <Milestone xmlns="4873beb7-5857-4685-be1f-d57550cc96cc" xsi:nil="true"/>
-    <RecommendationsModifier xmlns="4873beb7-5857-4685-be1f-d57550cc96cc" xsi:nil="true"/>
-    <AssetId xmlns="4873beb7-5857-4685-be1f-d57550cc96cc">TP102787001</AssetId>
-    <PolicheckWords xmlns="4873beb7-5857-4685-be1f-d57550cc96cc" xsi:nil="true"/>
-    <TPLaunchHelpLink xmlns="4873beb7-5857-4685-be1f-d57550cc96cc" xsi:nil="true"/>
-    <IntlLocPriority xmlns="4873beb7-5857-4685-be1f-d57550cc96cc" xsi:nil="true"/>
-    <TPApplication xmlns="4873beb7-5857-4685-be1f-d57550cc96cc" xsi:nil="true"/>
-    <IntlLangReviewer xmlns="4873beb7-5857-4685-be1f-d57550cc96cc" xsi:nil="true"/>
-    <HandoffToMSDN xmlns="4873beb7-5857-4685-be1f-d57550cc96cc" xsi:nil="true"/>
-    <PlannedPubDate xmlns="4873beb7-5857-4685-be1f-d57550cc96cc" xsi:nil="true"/>
-    <CrawlForDependencies xmlns="4873beb7-5857-4685-be1f-d57550cc96cc">false</CrawlForDependencies>
-    <LocLastLocAttemptVersionLookup xmlns="4873beb7-5857-4685-be1f-d57550cc96cc">693888</LocLastLocAttemptVersionLookup>
-    <LocProcessedForHandoffsLookup xmlns="4873beb7-5857-4685-be1f-d57550cc96cc" xsi:nil="true"/>
-    <TrustLevel xmlns="4873beb7-5857-4685-be1f-d57550cc96cc">1 Microsoft Managed Content</TrustLevel>
-    <CampaignTagsTaxHTField0 xmlns="4873beb7-5857-4685-be1f-d57550cc96cc">
-      <Terms xmlns="http://schemas.microsoft.com/office/infopath/2007/PartnerControls"/>
-    </CampaignTagsTaxHTField0>
-    <TPNamespace xmlns="4873beb7-5857-4685-be1f-d57550cc96cc" xsi:nil="true"/>
-    <LocOverallPreviewStatusLookup xmlns="4873beb7-5857-4685-be1f-d57550cc96cc" xsi:nil="true"/>
-    <TaxCatchAll xmlns="4873beb7-5857-4685-be1f-d57550cc96cc"/>
-    <IsSearchable xmlns="4873beb7-5857-4685-be1f-d57550cc96cc">false</IsSearchable>
-    <TemplateTemplateType xmlns="4873beb7-5857-4685-be1f-d57550cc96cc">Word Document Template</TemplateTemplateType>
-    <Markets xmlns="4873beb7-5857-4685-be1f-d57550cc96cc"/>
-    <IntlLangReview xmlns="4873beb7-5857-4685-be1f-d57550cc96cc" xsi:nil="true"/>
-    <UAProjectedTotalWords xmlns="4873beb7-5857-4685-be1f-d57550cc96cc" xsi:nil="true"/>
-    <OutputCachingOn xmlns="4873beb7-5857-4685-be1f-d57550cc96cc">false</OutputCachingOn>
-    <AverageRating xmlns="4873beb7-5857-4685-be1f-d57550cc96cc" xsi:nil="true"/>
-    <LocMarketGroupTiers2 xmlns="4873beb7-5857-4685-be1f-d57550cc96cc" xsi:nil="true"/>
-    <APAuthor xmlns="4873beb7-5857-4685-be1f-d57550cc96cc">
-      <UserInfo>
-        <DisplayName>REDMOND\v-namall</DisplayName>
-        <AccountId>978</AccountId>
-        <AccountType/>
-      </UserInfo>
-    </APAuthor>
-    <TPCommandLine xmlns="4873beb7-5857-4685-be1f-d57550cc96cc" xsi:nil="true"/>
-    <LocManualTestRequired xmlns="4873beb7-5857-4685-be1f-d57550cc96cc">false</LocManualTestRequired>
-    <TPAppVersion xmlns="4873beb7-5857-4685-be1f-d57550cc96cc" xsi:nil="true"/>
-    <EditorialStatus xmlns="4873beb7-5857-4685-be1f-d57550cc96cc">Complete</EditorialStatus>
-    <LocProcessedForMarketsLookup xmlns="4873beb7-5857-4685-be1f-d57550cc96cc" xsi:nil="true"/>
-    <LastModifiedDateTime xmlns="4873beb7-5857-4685-be1f-d57550cc96cc" xsi:nil="true"/>
-    <TPLaunchHelpLinkType xmlns="4873beb7-5857-4685-be1f-d57550cc96cc">Template</TPLaunchHelpLinkType>
-    <ScenarioTagsTaxHTField0 xmlns="4873beb7-5857-4685-be1f-d57550cc96cc">
-      <Terms xmlns="http://schemas.microsoft.com/office/infopath/2007/PartnerControls"/>
-    </ScenarioTagsTaxHTField0>
-    <OriginalRelease xmlns="4873beb7-5857-4685-be1f-d57550cc96cc">14</OriginalRelease>
-    <LocalizationTagsTaxHTField0 xmlns="4873beb7-5857-4685-be1f-d57550cc96cc">
-      <Terms xmlns="http://schemas.microsoft.com/office/infopath/2007/PartnerControls"/>
-    </LocalizationTagsTaxHTField0>
-    <Manager xmlns="4873beb7-5857-4685-be1f-d57550cc96cc" xsi:nil="true"/>
-    <UALocRecommendation xmlns="4873beb7-5857-4685-be1f-d57550cc96cc">Localize</UALocRecommendation>
-    <LocOverallHandbackStatusLookup xmlns="4873beb7-5857-4685-be1f-d57550cc96cc" xsi:nil="true"/>
-    <ArtSampleDocs xmlns="4873beb7-5857-4685-be1f-d57550cc96cc" xsi:nil="true"/>
-    <UACurrentWords xmlns="4873beb7-5857-4685-be1f-d57550cc96cc" xsi:nil="true"/>
-    <ShowIn xmlns="4873beb7-5857-4685-be1f-d57550cc96cc">Show everywhere</ShowIn>
-    <CSXHash xmlns="4873beb7-5857-4685-be1f-d57550cc96cc" xsi:nil="true"/>
-    <VoteCount xmlns="4873beb7-5857-4685-be1f-d57550cc96cc" xsi:nil="true"/>
-    <InternalTagsTaxHTField0 xmlns="4873beb7-5857-4685-be1f-d57550cc96cc">
-      <Terms xmlns="http://schemas.microsoft.com/office/infopath/2007/PartnerControls"/>
-    </InternalTagsTaxHTField0>
-    <UANotes xmlns="4873beb7-5857-4685-be1f-d57550cc96cc" xsi:nil="true"/>
-  </documentManagement>
-</p:properties>
+<?mso-contentType ?>
+<FormTemplates xmlns="http://schemas.microsoft.com/sharepoint/v3/contenttype/forms">
+  <Display>DocumentLibraryForm</Display>
+  <Edit>AssetEditForm</Edit>
+  <New>DocumentLibraryForm</New>
+</FormTemplates>
 </file>
 
 <file path=customXml/item2.xml><?xml version="1.0" encoding="utf-8"?>
@@ -4584,20 +5561,145 @@
 </file>
 
 <file path=customXml/item3.xml><?xml version="1.0" encoding="utf-8"?>
-<?mso-contentType ?>
-<FormTemplates xmlns="http://schemas.microsoft.com/sharepoint/v3/contenttype/forms">
-  <Display>DocumentLibraryForm</Display>
-  <Edit>AssetEditForm</Edit>
-  <New>DocumentLibraryForm</New>
-</FormTemplates>
+<p:properties xmlns:p="http://schemas.microsoft.com/office/2006/metadata/properties" xmlns:xsi="http://www.w3.org/2001/XMLSchema-instance" xmlns:pc="http://schemas.microsoft.com/office/infopath/2007/PartnerControls">
+  <documentManagement>
+    <LocLastLocAttemptVersionTypeLookup xmlns="4873beb7-5857-4685-be1f-d57550cc96cc" xsi:nil="true"/>
+    <MarketSpecific xmlns="4873beb7-5857-4685-be1f-d57550cc96cc">false</MarketSpecific>
+    <ApprovalStatus xmlns="4873beb7-5857-4685-be1f-d57550cc96cc">InProgress</ApprovalStatus>
+    <LocComments xmlns="4873beb7-5857-4685-be1f-d57550cc96cc" xsi:nil="true"/>
+    <DirectSourceMarket xmlns="4873beb7-5857-4685-be1f-d57550cc96cc" xsi:nil="true"/>
+    <LocPublishedLinkedAssetsLookup xmlns="4873beb7-5857-4685-be1f-d57550cc96cc" xsi:nil="true"/>
+    <ThumbnailAssetId xmlns="4873beb7-5857-4685-be1f-d57550cc96cc" xsi:nil="true"/>
+    <PrimaryImageGen xmlns="4873beb7-5857-4685-be1f-d57550cc96cc">true</PrimaryImageGen>
+    <LegacyData xmlns="4873beb7-5857-4685-be1f-d57550cc96cc" xsi:nil="true"/>
+    <LocNewPublishedVersionLookup xmlns="4873beb7-5857-4685-be1f-d57550cc96cc" xsi:nil="true"/>
+    <NumericId xmlns="4873beb7-5857-4685-be1f-d57550cc96cc">102787001</NumericId>
+    <TPFriendlyName xmlns="4873beb7-5857-4685-be1f-d57550cc96cc" xsi:nil="true"/>
+    <LocOverallPublishStatusLookup xmlns="4873beb7-5857-4685-be1f-d57550cc96cc" xsi:nil="true"/>
+    <LocRecommendedHandoff xmlns="4873beb7-5857-4685-be1f-d57550cc96cc" xsi:nil="true"/>
+    <BlockPublish xmlns="4873beb7-5857-4685-be1f-d57550cc96cc">false</BlockPublish>
+    <BusinessGroup xmlns="4873beb7-5857-4685-be1f-d57550cc96cc" xsi:nil="true"/>
+    <OpenTemplate xmlns="4873beb7-5857-4685-be1f-d57550cc96cc">true</OpenTemplate>
+    <SourceTitle xmlns="4873beb7-5857-4685-be1f-d57550cc96cc" xsi:nil="true"/>
+    <LocOverallLocStatusLookup xmlns="4873beb7-5857-4685-be1f-d57550cc96cc" xsi:nil="true"/>
+    <APEditor xmlns="4873beb7-5857-4685-be1f-d57550cc96cc">
+      <UserInfo>
+        <DisplayName/>
+        <AccountId xsi:nil="true"/>
+        <AccountType/>
+      </UserInfo>
+    </APEditor>
+    <UALocComments xmlns="4873beb7-5857-4685-be1f-d57550cc96cc" xsi:nil="true"/>
+    <IntlLangReviewDate xmlns="4873beb7-5857-4685-be1f-d57550cc96cc" xsi:nil="true"/>
+    <PublishStatusLookup xmlns="4873beb7-5857-4685-be1f-d57550cc96cc">
+      <Value>1343188</Value>
+    </PublishStatusLookup>
+    <ParentAssetId xmlns="4873beb7-5857-4685-be1f-d57550cc96cc" xsi:nil="true"/>
+    <FeatureTagsTaxHTField0 xmlns="4873beb7-5857-4685-be1f-d57550cc96cc">
+      <Terms xmlns="http://schemas.microsoft.com/office/infopath/2007/PartnerControls"/>
+    </FeatureTagsTaxHTField0>
+    <MachineTranslated xmlns="4873beb7-5857-4685-be1f-d57550cc96cc">false</MachineTranslated>
+    <Providers xmlns="4873beb7-5857-4685-be1f-d57550cc96cc" xsi:nil="true"/>
+    <OriginalSourceMarket xmlns="4873beb7-5857-4685-be1f-d57550cc96cc" xsi:nil="true"/>
+    <APDescription xmlns="4873beb7-5857-4685-be1f-d57550cc96cc" xsi:nil="true"/>
+    <ContentItem xmlns="4873beb7-5857-4685-be1f-d57550cc96cc" xsi:nil="true"/>
+    <ClipArtFilename xmlns="4873beb7-5857-4685-be1f-d57550cc96cc" xsi:nil="true"/>
+    <TPInstallLocation xmlns="4873beb7-5857-4685-be1f-d57550cc96cc" xsi:nil="true"/>
+    <TimesCloned xmlns="4873beb7-5857-4685-be1f-d57550cc96cc" xsi:nil="true"/>
+    <PublishTargets xmlns="4873beb7-5857-4685-be1f-d57550cc96cc">OfficeOnlineVNext</PublishTargets>
+    <AcquiredFrom xmlns="4873beb7-5857-4685-be1f-d57550cc96cc">Internal MS</AcquiredFrom>
+    <AssetStart xmlns="4873beb7-5857-4685-be1f-d57550cc96cc">2011-11-23T17:29:00+00:00</AssetStart>
+    <FriendlyTitle xmlns="4873beb7-5857-4685-be1f-d57550cc96cc" xsi:nil="true"/>
+    <Provider xmlns="4873beb7-5857-4685-be1f-d57550cc96cc" xsi:nil="true"/>
+    <LastHandOff xmlns="4873beb7-5857-4685-be1f-d57550cc96cc" xsi:nil="true"/>
+    <TPClientViewer xmlns="4873beb7-5857-4685-be1f-d57550cc96cc" xsi:nil="true"/>
+    <TemplateStatus xmlns="4873beb7-5857-4685-be1f-d57550cc96cc">Complete</TemplateStatus>
+    <Downloads xmlns="4873beb7-5857-4685-be1f-d57550cc96cc">0</Downloads>
+    <OOCacheId xmlns="4873beb7-5857-4685-be1f-d57550cc96cc" xsi:nil="true"/>
+    <IsDeleted xmlns="4873beb7-5857-4685-be1f-d57550cc96cc">false</IsDeleted>
+    <LocPublishedDependentAssetsLookup xmlns="4873beb7-5857-4685-be1f-d57550cc96cc" xsi:nil="true"/>
+    <AssetExpire xmlns="4873beb7-5857-4685-be1f-d57550cc96cc">2029-05-12T07:00:00+00:00</AssetExpire>
+    <CSXSubmissionMarket xmlns="4873beb7-5857-4685-be1f-d57550cc96cc" xsi:nil="true"/>
+    <DSATActionTaken xmlns="4873beb7-5857-4685-be1f-d57550cc96cc" xsi:nil="true"/>
+    <SubmitterId xmlns="4873beb7-5857-4685-be1f-d57550cc96cc" xsi:nil="true"/>
+    <EditorialTags xmlns="4873beb7-5857-4685-be1f-d57550cc96cc" xsi:nil="true"/>
+    <TPExecutable xmlns="4873beb7-5857-4685-be1f-d57550cc96cc" xsi:nil="true"/>
+    <CSXSubmissionDate xmlns="4873beb7-5857-4685-be1f-d57550cc96cc" xsi:nil="true"/>
+    <CSXUpdate xmlns="4873beb7-5857-4685-be1f-d57550cc96cc">false</CSXUpdate>
+    <AssetType xmlns="4873beb7-5857-4685-be1f-d57550cc96cc">TP</AssetType>
+    <ApprovalLog xmlns="4873beb7-5857-4685-be1f-d57550cc96cc" xsi:nil="true"/>
+    <BugNumber xmlns="4873beb7-5857-4685-be1f-d57550cc96cc" xsi:nil="true"/>
+    <OriginAsset xmlns="4873beb7-5857-4685-be1f-d57550cc96cc" xsi:nil="true"/>
+    <TPComponent xmlns="4873beb7-5857-4685-be1f-d57550cc96cc" xsi:nil="true"/>
+    <Milestone xmlns="4873beb7-5857-4685-be1f-d57550cc96cc" xsi:nil="true"/>
+    <RecommendationsModifier xmlns="4873beb7-5857-4685-be1f-d57550cc96cc" xsi:nil="true"/>
+    <AssetId xmlns="4873beb7-5857-4685-be1f-d57550cc96cc">TP102787001</AssetId>
+    <PolicheckWords xmlns="4873beb7-5857-4685-be1f-d57550cc96cc" xsi:nil="true"/>
+    <TPLaunchHelpLink xmlns="4873beb7-5857-4685-be1f-d57550cc96cc" xsi:nil="true"/>
+    <IntlLocPriority xmlns="4873beb7-5857-4685-be1f-d57550cc96cc" xsi:nil="true"/>
+    <TPApplication xmlns="4873beb7-5857-4685-be1f-d57550cc96cc" xsi:nil="true"/>
+    <IntlLangReviewer xmlns="4873beb7-5857-4685-be1f-d57550cc96cc" xsi:nil="true"/>
+    <HandoffToMSDN xmlns="4873beb7-5857-4685-be1f-d57550cc96cc" xsi:nil="true"/>
+    <PlannedPubDate xmlns="4873beb7-5857-4685-be1f-d57550cc96cc" xsi:nil="true"/>
+    <CrawlForDependencies xmlns="4873beb7-5857-4685-be1f-d57550cc96cc">false</CrawlForDependencies>
+    <LocLastLocAttemptVersionLookup xmlns="4873beb7-5857-4685-be1f-d57550cc96cc">693888</LocLastLocAttemptVersionLookup>
+    <LocProcessedForHandoffsLookup xmlns="4873beb7-5857-4685-be1f-d57550cc96cc" xsi:nil="true"/>
+    <TrustLevel xmlns="4873beb7-5857-4685-be1f-d57550cc96cc">1 Microsoft Managed Content</TrustLevel>
+    <CampaignTagsTaxHTField0 xmlns="4873beb7-5857-4685-be1f-d57550cc96cc">
+      <Terms xmlns="http://schemas.microsoft.com/office/infopath/2007/PartnerControls"/>
+    </CampaignTagsTaxHTField0>
+    <TPNamespace xmlns="4873beb7-5857-4685-be1f-d57550cc96cc" xsi:nil="true"/>
+    <LocOverallPreviewStatusLookup xmlns="4873beb7-5857-4685-be1f-d57550cc96cc" xsi:nil="true"/>
+    <TaxCatchAll xmlns="4873beb7-5857-4685-be1f-d57550cc96cc"/>
+    <IsSearchable xmlns="4873beb7-5857-4685-be1f-d57550cc96cc">false</IsSearchable>
+    <TemplateTemplateType xmlns="4873beb7-5857-4685-be1f-d57550cc96cc">Word Document Template</TemplateTemplateType>
+    <Markets xmlns="4873beb7-5857-4685-be1f-d57550cc96cc"/>
+    <IntlLangReview xmlns="4873beb7-5857-4685-be1f-d57550cc96cc" xsi:nil="true"/>
+    <UAProjectedTotalWords xmlns="4873beb7-5857-4685-be1f-d57550cc96cc" xsi:nil="true"/>
+    <OutputCachingOn xmlns="4873beb7-5857-4685-be1f-d57550cc96cc">false</OutputCachingOn>
+    <AverageRating xmlns="4873beb7-5857-4685-be1f-d57550cc96cc" xsi:nil="true"/>
+    <LocMarketGroupTiers2 xmlns="4873beb7-5857-4685-be1f-d57550cc96cc" xsi:nil="true"/>
+    <APAuthor xmlns="4873beb7-5857-4685-be1f-d57550cc96cc">
+      <UserInfo>
+        <DisplayName>REDMOND\v-namall</DisplayName>
+        <AccountId>978</AccountId>
+        <AccountType/>
+      </UserInfo>
+    </APAuthor>
+    <TPCommandLine xmlns="4873beb7-5857-4685-be1f-d57550cc96cc" xsi:nil="true"/>
+    <LocManualTestRequired xmlns="4873beb7-5857-4685-be1f-d57550cc96cc">false</LocManualTestRequired>
+    <TPAppVersion xmlns="4873beb7-5857-4685-be1f-d57550cc96cc" xsi:nil="true"/>
+    <EditorialStatus xmlns="4873beb7-5857-4685-be1f-d57550cc96cc">Complete</EditorialStatus>
+    <LocProcessedForMarketsLookup xmlns="4873beb7-5857-4685-be1f-d57550cc96cc" xsi:nil="true"/>
+    <LastModifiedDateTime xmlns="4873beb7-5857-4685-be1f-d57550cc96cc" xsi:nil="true"/>
+    <TPLaunchHelpLinkType xmlns="4873beb7-5857-4685-be1f-d57550cc96cc">Template</TPLaunchHelpLinkType>
+    <ScenarioTagsTaxHTField0 xmlns="4873beb7-5857-4685-be1f-d57550cc96cc">
+      <Terms xmlns="http://schemas.microsoft.com/office/infopath/2007/PartnerControls"/>
+    </ScenarioTagsTaxHTField0>
+    <OriginalRelease xmlns="4873beb7-5857-4685-be1f-d57550cc96cc">14</OriginalRelease>
+    <LocalizationTagsTaxHTField0 xmlns="4873beb7-5857-4685-be1f-d57550cc96cc">
+      <Terms xmlns="http://schemas.microsoft.com/office/infopath/2007/PartnerControls"/>
+    </LocalizationTagsTaxHTField0>
+    <Manager xmlns="4873beb7-5857-4685-be1f-d57550cc96cc" xsi:nil="true"/>
+    <UALocRecommendation xmlns="4873beb7-5857-4685-be1f-d57550cc96cc">Localize</UALocRecommendation>
+    <LocOverallHandbackStatusLookup xmlns="4873beb7-5857-4685-be1f-d57550cc96cc" xsi:nil="true"/>
+    <ArtSampleDocs xmlns="4873beb7-5857-4685-be1f-d57550cc96cc" xsi:nil="true"/>
+    <UACurrentWords xmlns="4873beb7-5857-4685-be1f-d57550cc96cc" xsi:nil="true"/>
+    <ShowIn xmlns="4873beb7-5857-4685-be1f-d57550cc96cc">Show everywhere</ShowIn>
+    <CSXHash xmlns="4873beb7-5857-4685-be1f-d57550cc96cc" xsi:nil="true"/>
+    <VoteCount xmlns="4873beb7-5857-4685-be1f-d57550cc96cc" xsi:nil="true"/>
+    <InternalTagsTaxHTField0 xmlns="4873beb7-5857-4685-be1f-d57550cc96cc">
+      <Terms xmlns="http://schemas.microsoft.com/office/infopath/2007/PartnerControls"/>
+    </InternalTagsTaxHTField0>
+    <UANotes xmlns="4873beb7-5857-4685-be1f-d57550cc96cc" xsi:nil="true"/>
+  </documentManagement>
+</p:properties>
 </file>
 
 <file path=customXml/itemProps1.xml><?xml version="1.0" encoding="utf-8"?>
-<ds:datastoreItem xmlns:ds="http://schemas.openxmlformats.org/officeDocument/2006/customXml" ds:itemID="{7FBDB1CC-CEFB-4E46-8174-1F0AA0D30B24}">
+<ds:datastoreItem xmlns:ds="http://schemas.openxmlformats.org/officeDocument/2006/customXml" ds:itemID="{C01C3C56-10DB-49F7-B061-44D8728D078A}">
   <ds:schemaRefs>
-    <ds:schemaRef ds:uri="http://schemas.microsoft.com/office/2006/metadata/properties"/>
-    <ds:schemaRef ds:uri="http://schemas.microsoft.com/office/infopath/2007/PartnerControls"/>
-    <ds:schemaRef ds:uri="4873beb7-5857-4685-be1f-d57550cc96cc"/>
+    <ds:schemaRef ds:uri="http://schemas.microsoft.com/sharepoint/v3/contenttype/forms"/>
   </ds:schemaRefs>
 </ds:datastoreItem>
 </file>
@@ -4621,9 +5723,11 @@
 </file>
 
 <file path=customXml/itemProps3.xml><?xml version="1.0" encoding="utf-8"?>
-<ds:datastoreItem xmlns:ds="http://schemas.openxmlformats.org/officeDocument/2006/customXml" ds:itemID="{C01C3C56-10DB-49F7-B061-44D8728D078A}">
+<ds:datastoreItem xmlns:ds="http://schemas.openxmlformats.org/officeDocument/2006/customXml" ds:itemID="{7FBDB1CC-CEFB-4E46-8174-1F0AA0D30B24}">
   <ds:schemaRefs>
-    <ds:schemaRef ds:uri="http://schemas.microsoft.com/sharepoint/v3/contenttype/forms"/>
+    <ds:schemaRef ds:uri="http://schemas.microsoft.com/office/2006/metadata/properties"/>
+    <ds:schemaRef ds:uri="http://schemas.microsoft.com/office/infopath/2007/PartnerControls"/>
+    <ds:schemaRef ds:uri="4873beb7-5857-4685-be1f-d57550cc96cc"/>
   </ds:schemaRefs>
 </ds:datastoreItem>
 </file>
</xml_diff>

<commit_message>
add Lifecycle for hooks in docs
</commit_message>
<xml_diff>
--- a/AngularComplete/Angular Js Complete.docx
+++ b/AngularComplete/Angular Js Complete.docx
@@ -1879,8 +1879,57 @@
           <w:sz w:val="27"/>
           <w:szCs w:val="27"/>
         </w:rPr>
+        <w:t xml:space="preserve"> Annotations are not available in browsers of today, which means we need to </w:t>
+      </w:r>
+      <w:proofErr w:type="spellStart"/>
+      <w:r>
+        <w:rPr>
+          <w:rFonts w:ascii="Bookman Old Style" w:hAnsi="Bookman Old Style" w:cs="Helvetica"/>
+          <w:color w:val="444444"/>
+          <w:sz w:val="27"/>
+          <w:szCs w:val="27"/>
+        </w:rPr>
+        <w:t>transpile</w:t>
+      </w:r>
+      <w:proofErr w:type="spellEnd"/>
+      <w:r>
+        <w:rPr>
+          <w:rFonts w:ascii="Bookman Old Style" w:hAnsi="Bookman Old Style" w:cs="Helvetica"/>
+          <w:color w:val="444444"/>
+          <w:sz w:val="27"/>
+          <w:szCs w:val="27"/>
+        </w:rPr>
+        <w:t xml:space="preserve"> it to something that </w:t>
+      </w:r>
+      <w:r>
+        <w:rPr>
+          <w:rStyle w:val="Emphasis"/>
+          <w:rFonts w:ascii="Bookman Old Style" w:hAnsi="Bookman Old Style" w:cs="Helvetica"/>
+          <w:color w:val="444444"/>
+          <w:sz w:val="27"/>
+          <w:szCs w:val="27"/>
+        </w:rPr>
+        <w:t>does</w:t>
+      </w:r>
+      <w:r>
+        <w:rPr>
+          <w:rFonts w:ascii="Bookman Old Style" w:hAnsi="Bookman Old Style" w:cs="Helvetica"/>
+          <w:color w:val="444444"/>
+          <w:sz w:val="27"/>
+          <w:szCs w:val="27"/>
+        </w:rPr>
+        <w:t> run in current browsers.</w:t>
+      </w:r>
+      <w:r>
+        <w:rPr>
+          <w:rFonts w:ascii="Bookman Old Style" w:hAnsi="Bookman Old Style" w:cs="Helvetica"/>
+          <w:color w:val="444444"/>
+          <w:sz w:val="27"/>
+          <w:szCs w:val="27"/>
+        </w:rPr>
         <w:t xml:space="preserve"> </w:t>
       </w:r>
+      <w:proofErr w:type="spellStart"/>
       <w:r>
         <w:rPr>
           <w:rFonts w:ascii="Bookman Old Style" w:hAnsi="Bookman Old Style" w:cs="Helvetica"/>
@@ -1888,9 +1937,9 @@
           <w:sz w:val="27"/>
           <w:szCs w:val="27"/>
         </w:rPr>
-        <w:t xml:space="preserve">Annotations are not available in browsers of today, which means we need to </w:t>
-      </w:r>
-      <w:proofErr w:type="spellStart"/>
+        <w:t>Transpiler</w:t>
+      </w:r>
+      <w:proofErr w:type="spellEnd"/>
       <w:r>
         <w:rPr>
           <w:rFonts w:ascii="Bookman Old Style" w:hAnsi="Bookman Old Style" w:cs="Helvetica"/>
@@ -1898,9 +1947,8 @@
           <w:sz w:val="27"/>
           <w:szCs w:val="27"/>
         </w:rPr>
-        <w:t>transpile</w:t>
-      </w:r>
-      <w:proofErr w:type="spellEnd"/>
+        <w:t xml:space="preserve"> like</w:t>
+      </w:r>
       <w:r>
         <w:rPr>
           <w:rFonts w:ascii="Bookman Old Style" w:hAnsi="Bookman Old Style" w:cs="Helvetica"/>
@@ -1908,73 +1956,7 @@
           <w:sz w:val="27"/>
           <w:szCs w:val="27"/>
         </w:rPr>
-        <w:t xml:space="preserve"> it to something that </w:t>
-      </w:r>
-      <w:r>
-        <w:rPr>
-          <w:rStyle w:val="Emphasis"/>
-          <w:rFonts w:ascii="Bookman Old Style" w:hAnsi="Bookman Old Style" w:cs="Helvetica"/>
-          <w:color w:val="444444"/>
-          <w:sz w:val="27"/>
-          <w:szCs w:val="27"/>
-        </w:rPr>
-        <w:t>does</w:t>
-      </w:r>
-      <w:r>
-        <w:rPr>
-          <w:rFonts w:ascii="Bookman Old Style" w:hAnsi="Bookman Old Style" w:cs="Helvetica"/>
-          <w:color w:val="444444"/>
-          <w:sz w:val="27"/>
-          <w:szCs w:val="27"/>
-        </w:rPr>
-        <w:t> run in current browsers.</w:t>
-      </w:r>
-      <w:r>
-        <w:rPr>
-          <w:rFonts w:ascii="Bookman Old Style" w:hAnsi="Bookman Old Style" w:cs="Helvetica"/>
-          <w:color w:val="444444"/>
-          <w:sz w:val="27"/>
-          <w:szCs w:val="27"/>
-        </w:rPr>
-        <w:t xml:space="preserve"> </w:t>
-      </w:r>
-      <w:proofErr w:type="spellStart"/>
-      <w:r>
-        <w:rPr>
-          <w:rFonts w:ascii="Bookman Old Style" w:hAnsi="Bookman Old Style" w:cs="Helvetica"/>
-          <w:color w:val="444444"/>
-          <w:sz w:val="27"/>
-          <w:szCs w:val="27"/>
-        </w:rPr>
-        <w:t>Transpiler</w:t>
-      </w:r>
-      <w:proofErr w:type="spellEnd"/>
-      <w:r>
-        <w:rPr>
-          <w:rFonts w:ascii="Bookman Old Style" w:hAnsi="Bookman Old Style" w:cs="Helvetica"/>
-          <w:color w:val="444444"/>
-          <w:sz w:val="27"/>
-          <w:szCs w:val="27"/>
-        </w:rPr>
-        <w:t xml:space="preserve"> like</w:t>
-      </w:r>
-      <w:r>
-        <w:rPr>
-          <w:rFonts w:ascii="Bookman Old Style" w:hAnsi="Bookman Old Style" w:cs="Helvetica"/>
-          <w:color w:val="444444"/>
-          <w:sz w:val="27"/>
-          <w:szCs w:val="27"/>
-        </w:rPr>
-        <w:t xml:space="preserve"> </w:t>
-      </w:r>
-      <w:r>
-        <w:rPr>
-          <w:rFonts w:ascii="Bookman Old Style" w:hAnsi="Bookman Old Style" w:cs="Helvetica"/>
-          <w:color w:val="444444"/>
-          <w:sz w:val="27"/>
-          <w:szCs w:val="27"/>
-        </w:rPr>
-        <w:t xml:space="preserve">Babel, </w:t>
+        <w:t xml:space="preserve"> Babel, </w:t>
       </w:r>
       <w:proofErr w:type="spellStart"/>
       <w:r>
@@ -2012,16 +1994,7 @@
           <w:sz w:val="27"/>
           <w:szCs w:val="27"/>
         </w:rPr>
-        <w:t xml:space="preserve"> </w:t>
-      </w:r>
-      <w:r>
-        <w:rPr>
-          <w:rFonts w:ascii="Helvetica" w:hAnsi="Helvetica" w:cs="Helvetica"/>
-          <w:color w:val="444444"/>
-          <w:sz w:val="27"/>
-          <w:szCs w:val="27"/>
-        </w:rPr>
-        <w:t>Angular expects the metadata on </w:t>
+        <w:t xml:space="preserve"> Angular expects the metadata on </w:t>
       </w:r>
       <w:r>
         <w:rPr>
@@ -2059,74 +2032,137 @@
         </w:rPr>
         <w:t> properties of classes.</w:t>
       </w:r>
+    </w:p>
+    <w:p>
+      <w:pPr>
+        <w:rPr>
+          <w:rFonts w:ascii="Bookman Old Style" w:hAnsi="Bookman Old Style" w:cs="Helvetica"/>
+          <w:b/>
+          <w:color w:val="29303B"/>
+          <w:sz w:val="27"/>
+          <w:szCs w:val="27"/>
+          <w:shd w:val="clear" w:color="auto" w:fill="FFFFFF"/>
+        </w:rPr>
+      </w:pPr>
+    </w:p>
+    <w:p>
+      <w:pPr>
+        <w:rPr>
+          <w:rFonts w:ascii="Bookman Old Style" w:hAnsi="Bookman Old Style" w:cs="Helvetica"/>
+          <w:color w:val="29303B"/>
+          <w:sz w:val="27"/>
+          <w:szCs w:val="27"/>
+          <w:shd w:val="clear" w:color="auto" w:fill="FFFFFF"/>
+        </w:rPr>
+      </w:pPr>
+      <w:r>
+        <w:rPr>
+          <w:rFonts w:ascii="Bookman Old Style" w:hAnsi="Bookman Old Style" w:cs="Helvetica"/>
+          <w:color w:val="29303B"/>
+          <w:sz w:val="27"/>
+          <w:szCs w:val="27"/>
+          <w:shd w:val="clear" w:color="auto" w:fill="FFFFFF"/>
+        </w:rPr>
+        <w:t xml:space="preserve"> </w:t>
+      </w:r>
+    </w:p>
+    <w:p>
+      <w:pPr>
+        <w:rPr>
+          <w:rFonts w:ascii="Bookman Old Style" w:hAnsi="Bookman Old Style" w:cs="Helvetica"/>
+          <w:color w:val="29303B"/>
+          <w:sz w:val="27"/>
+          <w:szCs w:val="27"/>
+          <w:shd w:val="clear" w:color="auto" w:fill="FFFFFF"/>
+        </w:rPr>
+      </w:pPr>
+    </w:p>
+    <w:p>
+      <w:pPr>
+        <w:rPr>
+          <w:rFonts w:ascii="Bookman Old Style" w:hAnsi="Bookman Old Style" w:cs="Helvetica"/>
+          <w:color w:val="29303B"/>
+          <w:sz w:val="27"/>
+          <w:szCs w:val="27"/>
+          <w:shd w:val="clear" w:color="auto" w:fill="FFFFFF"/>
+        </w:rPr>
+      </w:pPr>
+    </w:p>
+    <w:p>
+      <w:pPr>
+        <w:rPr>
+          <w:rFonts w:ascii="Bookman Old Style" w:hAnsi="Bookman Old Style" w:cs="Helvetica"/>
+          <w:b/>
+          <w:color w:val="29303B"/>
+          <w:sz w:val="27"/>
+          <w:szCs w:val="27"/>
+          <w:shd w:val="clear" w:color="auto" w:fill="FFFFFF"/>
+        </w:rPr>
+      </w:pPr>
+      <w:r>
+        <w:rPr>
+          <w:rFonts w:ascii="Bookman Old Style" w:hAnsi="Bookman Old Style" w:cs="Helvetica"/>
+          <w:b/>
+          <w:color w:val="29303B"/>
+          <w:sz w:val="27"/>
+          <w:szCs w:val="27"/>
+          <w:shd w:val="clear" w:color="auto" w:fill="FFFFFF"/>
+        </w:rPr>
+        <w:t>Angular life-cycle hooks.</w:t>
+      </w:r>
+    </w:p>
+    <w:p>
+      <w:pPr>
+        <w:rPr>
+          <w:rFonts w:ascii="Bookman Old Style" w:hAnsi="Bookman Old Style" w:cs="Helvetica"/>
+          <w:color w:val="29303B"/>
+          <w:sz w:val="27"/>
+          <w:szCs w:val="27"/>
+          <w:shd w:val="clear" w:color="auto" w:fill="FFFFFF"/>
+        </w:rPr>
+      </w:pPr>
+      <w:r>
+        <w:rPr>
+          <w:noProof/>
+        </w:rPr>
+        <w:drawing>
+          <wp:inline distT="0" distB="0" distL="0" distR="0" wp14:anchorId="6A881A4F" wp14:editId="02663653">
+            <wp:extent cx="13420725" cy="7505700"/>
+            <wp:effectExtent l="0" t="0" r="9525" b="0"/>
+            <wp:docPr id="1" name="Picture 1"/>
+            <wp:cNvGraphicFramePr>
+              <a:graphicFrameLocks xmlns:a="http://schemas.openxmlformats.org/drawingml/2006/main" noChangeAspect="1"/>
+            </wp:cNvGraphicFramePr>
+            <a:graphic xmlns:a="http://schemas.openxmlformats.org/drawingml/2006/main">
+              <a:graphicData uri="http://schemas.openxmlformats.org/drawingml/2006/picture">
+                <pic:pic xmlns:pic="http://schemas.openxmlformats.org/drawingml/2006/picture">
+                  <pic:nvPicPr>
+                    <pic:cNvPr id="1" name=""/>
+                    <pic:cNvPicPr/>
+                  </pic:nvPicPr>
+                  <pic:blipFill>
+                    <a:blip r:embed="rId9"/>
+                    <a:stretch>
+                      <a:fillRect/>
+                    </a:stretch>
+                  </pic:blipFill>
+                  <pic:spPr>
+                    <a:xfrm>
+                      <a:off x="0" y="0"/>
+                      <a:ext cx="13420725" cy="7505700"/>
+                    </a:xfrm>
+                    <a:prstGeom prst="rect">
+                      <a:avLst/>
+                    </a:prstGeom>
+                  </pic:spPr>
+                </pic:pic>
+              </a:graphicData>
+            </a:graphic>
+          </wp:inline>
+        </w:drawing>
+      </w:r>
       <w:bookmarkStart w:id="0" w:name="_GoBack"/>
       <w:bookmarkEnd w:id="0"/>
-    </w:p>
-    <w:p>
-      <w:pPr>
-        <w:rPr>
-          <w:rFonts w:ascii="Bookman Old Style" w:hAnsi="Bookman Old Style" w:cs="Helvetica"/>
-          <w:b/>
-          <w:color w:val="29303B"/>
-          <w:sz w:val="27"/>
-          <w:szCs w:val="27"/>
-          <w:shd w:val="clear" w:color="auto" w:fill="FFFFFF"/>
-        </w:rPr>
-      </w:pPr>
-    </w:p>
-    <w:p>
-      <w:pPr>
-        <w:rPr>
-          <w:rFonts w:ascii="Bookman Old Style" w:hAnsi="Bookman Old Style" w:cs="Helvetica"/>
-          <w:color w:val="29303B"/>
-          <w:sz w:val="27"/>
-          <w:szCs w:val="27"/>
-          <w:shd w:val="clear" w:color="auto" w:fill="FFFFFF"/>
-        </w:rPr>
-      </w:pPr>
-      <w:r>
-        <w:rPr>
-          <w:rFonts w:ascii="Bookman Old Style" w:hAnsi="Bookman Old Style" w:cs="Helvetica"/>
-          <w:color w:val="29303B"/>
-          <w:sz w:val="27"/>
-          <w:szCs w:val="27"/>
-          <w:shd w:val="clear" w:color="auto" w:fill="FFFFFF"/>
-        </w:rPr>
-        <w:t xml:space="preserve"> </w:t>
-      </w:r>
-    </w:p>
-    <w:p>
-      <w:pPr>
-        <w:rPr>
-          <w:rFonts w:ascii="Bookman Old Style" w:hAnsi="Bookman Old Style" w:cs="Helvetica"/>
-          <w:color w:val="29303B"/>
-          <w:sz w:val="27"/>
-          <w:szCs w:val="27"/>
-          <w:shd w:val="clear" w:color="auto" w:fill="FFFFFF"/>
-        </w:rPr>
-      </w:pPr>
-    </w:p>
-    <w:p>
-      <w:pPr>
-        <w:rPr>
-          <w:rFonts w:ascii="Bookman Old Style" w:hAnsi="Bookman Old Style" w:cs="Helvetica"/>
-          <w:color w:val="29303B"/>
-          <w:sz w:val="27"/>
-          <w:szCs w:val="27"/>
-          <w:shd w:val="clear" w:color="auto" w:fill="FFFFFF"/>
-        </w:rPr>
-      </w:pPr>
-    </w:p>
-    <w:p>
-      <w:pPr>
-        <w:rPr>
-          <w:rFonts w:ascii="Bookman Old Style" w:hAnsi="Bookman Old Style" w:cs="Helvetica"/>
-          <w:color w:val="29303B"/>
-          <w:sz w:val="27"/>
-          <w:szCs w:val="27"/>
-          <w:shd w:val="clear" w:color="auto" w:fill="FFFFFF"/>
-        </w:rPr>
-      </w:pPr>
     </w:p>
     <w:p>
       <w:pPr>
@@ -5418,6 +5454,142 @@
 </file>
 
 <file path=customXml/item1.xml><?xml version="1.0" encoding="utf-8"?>
+<p:properties xmlns:p="http://schemas.microsoft.com/office/2006/metadata/properties" xmlns:xsi="http://www.w3.org/2001/XMLSchema-instance" xmlns:pc="http://schemas.microsoft.com/office/infopath/2007/PartnerControls">
+  <documentManagement>
+    <LocLastLocAttemptVersionTypeLookup xmlns="4873beb7-5857-4685-be1f-d57550cc96cc" xsi:nil="true"/>
+    <MarketSpecific xmlns="4873beb7-5857-4685-be1f-d57550cc96cc">false</MarketSpecific>
+    <ApprovalStatus xmlns="4873beb7-5857-4685-be1f-d57550cc96cc">InProgress</ApprovalStatus>
+    <LocComments xmlns="4873beb7-5857-4685-be1f-d57550cc96cc" xsi:nil="true"/>
+    <DirectSourceMarket xmlns="4873beb7-5857-4685-be1f-d57550cc96cc" xsi:nil="true"/>
+    <LocPublishedLinkedAssetsLookup xmlns="4873beb7-5857-4685-be1f-d57550cc96cc" xsi:nil="true"/>
+    <ThumbnailAssetId xmlns="4873beb7-5857-4685-be1f-d57550cc96cc" xsi:nil="true"/>
+    <PrimaryImageGen xmlns="4873beb7-5857-4685-be1f-d57550cc96cc">true</PrimaryImageGen>
+    <LegacyData xmlns="4873beb7-5857-4685-be1f-d57550cc96cc" xsi:nil="true"/>
+    <LocNewPublishedVersionLookup xmlns="4873beb7-5857-4685-be1f-d57550cc96cc" xsi:nil="true"/>
+    <NumericId xmlns="4873beb7-5857-4685-be1f-d57550cc96cc">102787001</NumericId>
+    <TPFriendlyName xmlns="4873beb7-5857-4685-be1f-d57550cc96cc" xsi:nil="true"/>
+    <LocOverallPublishStatusLookup xmlns="4873beb7-5857-4685-be1f-d57550cc96cc" xsi:nil="true"/>
+    <LocRecommendedHandoff xmlns="4873beb7-5857-4685-be1f-d57550cc96cc" xsi:nil="true"/>
+    <BlockPublish xmlns="4873beb7-5857-4685-be1f-d57550cc96cc">false</BlockPublish>
+    <BusinessGroup xmlns="4873beb7-5857-4685-be1f-d57550cc96cc" xsi:nil="true"/>
+    <OpenTemplate xmlns="4873beb7-5857-4685-be1f-d57550cc96cc">true</OpenTemplate>
+    <SourceTitle xmlns="4873beb7-5857-4685-be1f-d57550cc96cc" xsi:nil="true"/>
+    <LocOverallLocStatusLookup xmlns="4873beb7-5857-4685-be1f-d57550cc96cc" xsi:nil="true"/>
+    <APEditor xmlns="4873beb7-5857-4685-be1f-d57550cc96cc">
+      <UserInfo>
+        <DisplayName/>
+        <AccountId xsi:nil="true"/>
+        <AccountType/>
+      </UserInfo>
+    </APEditor>
+    <UALocComments xmlns="4873beb7-5857-4685-be1f-d57550cc96cc" xsi:nil="true"/>
+    <IntlLangReviewDate xmlns="4873beb7-5857-4685-be1f-d57550cc96cc" xsi:nil="true"/>
+    <PublishStatusLookup xmlns="4873beb7-5857-4685-be1f-d57550cc96cc">
+      <Value>1343188</Value>
+    </PublishStatusLookup>
+    <ParentAssetId xmlns="4873beb7-5857-4685-be1f-d57550cc96cc" xsi:nil="true"/>
+    <FeatureTagsTaxHTField0 xmlns="4873beb7-5857-4685-be1f-d57550cc96cc">
+      <Terms xmlns="http://schemas.microsoft.com/office/infopath/2007/PartnerControls"/>
+    </FeatureTagsTaxHTField0>
+    <MachineTranslated xmlns="4873beb7-5857-4685-be1f-d57550cc96cc">false</MachineTranslated>
+    <Providers xmlns="4873beb7-5857-4685-be1f-d57550cc96cc" xsi:nil="true"/>
+    <OriginalSourceMarket xmlns="4873beb7-5857-4685-be1f-d57550cc96cc" xsi:nil="true"/>
+    <APDescription xmlns="4873beb7-5857-4685-be1f-d57550cc96cc" xsi:nil="true"/>
+    <ContentItem xmlns="4873beb7-5857-4685-be1f-d57550cc96cc" xsi:nil="true"/>
+    <ClipArtFilename xmlns="4873beb7-5857-4685-be1f-d57550cc96cc" xsi:nil="true"/>
+    <TPInstallLocation xmlns="4873beb7-5857-4685-be1f-d57550cc96cc" xsi:nil="true"/>
+    <TimesCloned xmlns="4873beb7-5857-4685-be1f-d57550cc96cc" xsi:nil="true"/>
+    <PublishTargets xmlns="4873beb7-5857-4685-be1f-d57550cc96cc">OfficeOnlineVNext</PublishTargets>
+    <AcquiredFrom xmlns="4873beb7-5857-4685-be1f-d57550cc96cc">Internal MS</AcquiredFrom>
+    <AssetStart xmlns="4873beb7-5857-4685-be1f-d57550cc96cc">2011-11-23T17:29:00+00:00</AssetStart>
+    <FriendlyTitle xmlns="4873beb7-5857-4685-be1f-d57550cc96cc" xsi:nil="true"/>
+    <Provider xmlns="4873beb7-5857-4685-be1f-d57550cc96cc" xsi:nil="true"/>
+    <LastHandOff xmlns="4873beb7-5857-4685-be1f-d57550cc96cc" xsi:nil="true"/>
+    <TPClientViewer xmlns="4873beb7-5857-4685-be1f-d57550cc96cc" xsi:nil="true"/>
+    <TemplateStatus xmlns="4873beb7-5857-4685-be1f-d57550cc96cc">Complete</TemplateStatus>
+    <Downloads xmlns="4873beb7-5857-4685-be1f-d57550cc96cc">0</Downloads>
+    <OOCacheId xmlns="4873beb7-5857-4685-be1f-d57550cc96cc" xsi:nil="true"/>
+    <IsDeleted xmlns="4873beb7-5857-4685-be1f-d57550cc96cc">false</IsDeleted>
+    <LocPublishedDependentAssetsLookup xmlns="4873beb7-5857-4685-be1f-d57550cc96cc" xsi:nil="true"/>
+    <AssetExpire xmlns="4873beb7-5857-4685-be1f-d57550cc96cc">2029-05-12T07:00:00+00:00</AssetExpire>
+    <CSXSubmissionMarket xmlns="4873beb7-5857-4685-be1f-d57550cc96cc" xsi:nil="true"/>
+    <DSATActionTaken xmlns="4873beb7-5857-4685-be1f-d57550cc96cc" xsi:nil="true"/>
+    <SubmitterId xmlns="4873beb7-5857-4685-be1f-d57550cc96cc" xsi:nil="true"/>
+    <EditorialTags xmlns="4873beb7-5857-4685-be1f-d57550cc96cc" xsi:nil="true"/>
+    <TPExecutable xmlns="4873beb7-5857-4685-be1f-d57550cc96cc" xsi:nil="true"/>
+    <CSXSubmissionDate xmlns="4873beb7-5857-4685-be1f-d57550cc96cc" xsi:nil="true"/>
+    <CSXUpdate xmlns="4873beb7-5857-4685-be1f-d57550cc96cc">false</CSXUpdate>
+    <AssetType xmlns="4873beb7-5857-4685-be1f-d57550cc96cc">TP</AssetType>
+    <ApprovalLog xmlns="4873beb7-5857-4685-be1f-d57550cc96cc" xsi:nil="true"/>
+    <BugNumber xmlns="4873beb7-5857-4685-be1f-d57550cc96cc" xsi:nil="true"/>
+    <OriginAsset xmlns="4873beb7-5857-4685-be1f-d57550cc96cc" xsi:nil="true"/>
+    <TPComponent xmlns="4873beb7-5857-4685-be1f-d57550cc96cc" xsi:nil="true"/>
+    <Milestone xmlns="4873beb7-5857-4685-be1f-d57550cc96cc" xsi:nil="true"/>
+    <RecommendationsModifier xmlns="4873beb7-5857-4685-be1f-d57550cc96cc" xsi:nil="true"/>
+    <AssetId xmlns="4873beb7-5857-4685-be1f-d57550cc96cc">TP102787001</AssetId>
+    <PolicheckWords xmlns="4873beb7-5857-4685-be1f-d57550cc96cc" xsi:nil="true"/>
+    <TPLaunchHelpLink xmlns="4873beb7-5857-4685-be1f-d57550cc96cc" xsi:nil="true"/>
+    <IntlLocPriority xmlns="4873beb7-5857-4685-be1f-d57550cc96cc" xsi:nil="true"/>
+    <TPApplication xmlns="4873beb7-5857-4685-be1f-d57550cc96cc" xsi:nil="true"/>
+    <IntlLangReviewer xmlns="4873beb7-5857-4685-be1f-d57550cc96cc" xsi:nil="true"/>
+    <HandoffToMSDN xmlns="4873beb7-5857-4685-be1f-d57550cc96cc" xsi:nil="true"/>
+    <PlannedPubDate xmlns="4873beb7-5857-4685-be1f-d57550cc96cc" xsi:nil="true"/>
+    <CrawlForDependencies xmlns="4873beb7-5857-4685-be1f-d57550cc96cc">false</CrawlForDependencies>
+    <LocLastLocAttemptVersionLookup xmlns="4873beb7-5857-4685-be1f-d57550cc96cc">693888</LocLastLocAttemptVersionLookup>
+    <LocProcessedForHandoffsLookup xmlns="4873beb7-5857-4685-be1f-d57550cc96cc" xsi:nil="true"/>
+    <TrustLevel xmlns="4873beb7-5857-4685-be1f-d57550cc96cc">1 Microsoft Managed Content</TrustLevel>
+    <CampaignTagsTaxHTField0 xmlns="4873beb7-5857-4685-be1f-d57550cc96cc">
+      <Terms xmlns="http://schemas.microsoft.com/office/infopath/2007/PartnerControls"/>
+    </CampaignTagsTaxHTField0>
+    <TPNamespace xmlns="4873beb7-5857-4685-be1f-d57550cc96cc" xsi:nil="true"/>
+    <LocOverallPreviewStatusLookup xmlns="4873beb7-5857-4685-be1f-d57550cc96cc" xsi:nil="true"/>
+    <TaxCatchAll xmlns="4873beb7-5857-4685-be1f-d57550cc96cc"/>
+    <IsSearchable xmlns="4873beb7-5857-4685-be1f-d57550cc96cc">false</IsSearchable>
+    <TemplateTemplateType xmlns="4873beb7-5857-4685-be1f-d57550cc96cc">Word Document Template</TemplateTemplateType>
+    <Markets xmlns="4873beb7-5857-4685-be1f-d57550cc96cc"/>
+    <IntlLangReview xmlns="4873beb7-5857-4685-be1f-d57550cc96cc" xsi:nil="true"/>
+    <UAProjectedTotalWords xmlns="4873beb7-5857-4685-be1f-d57550cc96cc" xsi:nil="true"/>
+    <OutputCachingOn xmlns="4873beb7-5857-4685-be1f-d57550cc96cc">false</OutputCachingOn>
+    <AverageRating xmlns="4873beb7-5857-4685-be1f-d57550cc96cc" xsi:nil="true"/>
+    <LocMarketGroupTiers2 xmlns="4873beb7-5857-4685-be1f-d57550cc96cc" xsi:nil="true"/>
+    <APAuthor xmlns="4873beb7-5857-4685-be1f-d57550cc96cc">
+      <UserInfo>
+        <DisplayName>REDMOND\v-namall</DisplayName>
+        <AccountId>978</AccountId>
+        <AccountType/>
+      </UserInfo>
+    </APAuthor>
+    <TPCommandLine xmlns="4873beb7-5857-4685-be1f-d57550cc96cc" xsi:nil="true"/>
+    <LocManualTestRequired xmlns="4873beb7-5857-4685-be1f-d57550cc96cc">false</LocManualTestRequired>
+    <TPAppVersion xmlns="4873beb7-5857-4685-be1f-d57550cc96cc" xsi:nil="true"/>
+    <EditorialStatus xmlns="4873beb7-5857-4685-be1f-d57550cc96cc">Complete</EditorialStatus>
+    <LocProcessedForMarketsLookup xmlns="4873beb7-5857-4685-be1f-d57550cc96cc" xsi:nil="true"/>
+    <LastModifiedDateTime xmlns="4873beb7-5857-4685-be1f-d57550cc96cc" xsi:nil="true"/>
+    <TPLaunchHelpLinkType xmlns="4873beb7-5857-4685-be1f-d57550cc96cc">Template</TPLaunchHelpLinkType>
+    <ScenarioTagsTaxHTField0 xmlns="4873beb7-5857-4685-be1f-d57550cc96cc">
+      <Terms xmlns="http://schemas.microsoft.com/office/infopath/2007/PartnerControls"/>
+    </ScenarioTagsTaxHTField0>
+    <OriginalRelease xmlns="4873beb7-5857-4685-be1f-d57550cc96cc">14</OriginalRelease>
+    <LocalizationTagsTaxHTField0 xmlns="4873beb7-5857-4685-be1f-d57550cc96cc">
+      <Terms xmlns="http://schemas.microsoft.com/office/infopath/2007/PartnerControls"/>
+    </LocalizationTagsTaxHTField0>
+    <Manager xmlns="4873beb7-5857-4685-be1f-d57550cc96cc" xsi:nil="true"/>
+    <UALocRecommendation xmlns="4873beb7-5857-4685-be1f-d57550cc96cc">Localize</UALocRecommendation>
+    <LocOverallHandbackStatusLookup xmlns="4873beb7-5857-4685-be1f-d57550cc96cc" xsi:nil="true"/>
+    <ArtSampleDocs xmlns="4873beb7-5857-4685-be1f-d57550cc96cc" xsi:nil="true"/>
+    <UACurrentWords xmlns="4873beb7-5857-4685-be1f-d57550cc96cc" xsi:nil="true"/>
+    <ShowIn xmlns="4873beb7-5857-4685-be1f-d57550cc96cc">Show everywhere</ShowIn>
+    <CSXHash xmlns="4873beb7-5857-4685-be1f-d57550cc96cc" xsi:nil="true"/>
+    <VoteCount xmlns="4873beb7-5857-4685-be1f-d57550cc96cc" xsi:nil="true"/>
+    <InternalTagsTaxHTField0 xmlns="4873beb7-5857-4685-be1f-d57550cc96cc">
+      <Terms xmlns="http://schemas.microsoft.com/office/infopath/2007/PartnerControls"/>
+    </InternalTagsTaxHTField0>
+    <UANotes xmlns="4873beb7-5857-4685-be1f-d57550cc96cc" xsi:nil="true"/>
+  </documentManagement>
+</p:properties>
+</file>
+
+<file path=customXml/item2.xml><?xml version="1.0" encoding="utf-8"?>
 <ct:contentTypeSchema xmlns:ct="http://schemas.microsoft.com/office/2006/metadata/contentType" xmlns:ma="http://schemas.microsoft.com/office/2006/metadata/properties/metaAttributes" ct:_="" ma:_="" ma:contentTypeName="TemplateFile" ma:contentTypeID="0x0101006EDDDB5EE6D98C44930B742096920B300400F5B6D36B3EF94B4E9A635CDF2A18F5B8" ma:contentTypeVersion="72" ma:contentTypeDescription="Create a new document." ma:contentTypeScope="" ma:versionID="a23e56308344d904b51738559c3d67c9">
   <xsd:schema xmlns:xsd="http://www.w3.org/2001/XMLSchema" xmlns:xs="http://www.w3.org/2001/XMLSchema" xmlns:p="http://schemas.microsoft.com/office/2006/metadata/properties" xmlns:ns2="4873beb7-5857-4685-be1f-d57550cc96cc" targetNamespace="http://schemas.microsoft.com/office/2006/metadata/properties" ma:root="true" ma:fieldsID="cd0908cc4600e77bf5da051303e00c8d" ns2:_="">
     <xsd:import namespace="4873beb7-5857-4685-be1f-d57550cc96cc"/>
@@ -6457,142 +6629,6 @@
 </ct:contentTypeSchema>
 </file>
 
-<file path=customXml/item2.xml><?xml version="1.0" encoding="utf-8"?>
-<p:properties xmlns:p="http://schemas.microsoft.com/office/2006/metadata/properties" xmlns:xsi="http://www.w3.org/2001/XMLSchema-instance" xmlns:pc="http://schemas.microsoft.com/office/infopath/2007/PartnerControls">
-  <documentManagement>
-    <LocLastLocAttemptVersionTypeLookup xmlns="4873beb7-5857-4685-be1f-d57550cc96cc" xsi:nil="true"/>
-    <MarketSpecific xmlns="4873beb7-5857-4685-be1f-d57550cc96cc">false</MarketSpecific>
-    <ApprovalStatus xmlns="4873beb7-5857-4685-be1f-d57550cc96cc">InProgress</ApprovalStatus>
-    <LocComments xmlns="4873beb7-5857-4685-be1f-d57550cc96cc" xsi:nil="true"/>
-    <DirectSourceMarket xmlns="4873beb7-5857-4685-be1f-d57550cc96cc" xsi:nil="true"/>
-    <LocPublishedLinkedAssetsLookup xmlns="4873beb7-5857-4685-be1f-d57550cc96cc" xsi:nil="true"/>
-    <ThumbnailAssetId xmlns="4873beb7-5857-4685-be1f-d57550cc96cc" xsi:nil="true"/>
-    <PrimaryImageGen xmlns="4873beb7-5857-4685-be1f-d57550cc96cc">true</PrimaryImageGen>
-    <LegacyData xmlns="4873beb7-5857-4685-be1f-d57550cc96cc" xsi:nil="true"/>
-    <LocNewPublishedVersionLookup xmlns="4873beb7-5857-4685-be1f-d57550cc96cc" xsi:nil="true"/>
-    <NumericId xmlns="4873beb7-5857-4685-be1f-d57550cc96cc">102787001</NumericId>
-    <TPFriendlyName xmlns="4873beb7-5857-4685-be1f-d57550cc96cc" xsi:nil="true"/>
-    <LocOverallPublishStatusLookup xmlns="4873beb7-5857-4685-be1f-d57550cc96cc" xsi:nil="true"/>
-    <LocRecommendedHandoff xmlns="4873beb7-5857-4685-be1f-d57550cc96cc" xsi:nil="true"/>
-    <BlockPublish xmlns="4873beb7-5857-4685-be1f-d57550cc96cc">false</BlockPublish>
-    <BusinessGroup xmlns="4873beb7-5857-4685-be1f-d57550cc96cc" xsi:nil="true"/>
-    <OpenTemplate xmlns="4873beb7-5857-4685-be1f-d57550cc96cc">true</OpenTemplate>
-    <SourceTitle xmlns="4873beb7-5857-4685-be1f-d57550cc96cc" xsi:nil="true"/>
-    <LocOverallLocStatusLookup xmlns="4873beb7-5857-4685-be1f-d57550cc96cc" xsi:nil="true"/>
-    <APEditor xmlns="4873beb7-5857-4685-be1f-d57550cc96cc">
-      <UserInfo>
-        <DisplayName/>
-        <AccountId xsi:nil="true"/>
-        <AccountType/>
-      </UserInfo>
-    </APEditor>
-    <UALocComments xmlns="4873beb7-5857-4685-be1f-d57550cc96cc" xsi:nil="true"/>
-    <IntlLangReviewDate xmlns="4873beb7-5857-4685-be1f-d57550cc96cc" xsi:nil="true"/>
-    <PublishStatusLookup xmlns="4873beb7-5857-4685-be1f-d57550cc96cc">
-      <Value>1343188</Value>
-    </PublishStatusLookup>
-    <ParentAssetId xmlns="4873beb7-5857-4685-be1f-d57550cc96cc" xsi:nil="true"/>
-    <FeatureTagsTaxHTField0 xmlns="4873beb7-5857-4685-be1f-d57550cc96cc">
-      <Terms xmlns="http://schemas.microsoft.com/office/infopath/2007/PartnerControls"/>
-    </FeatureTagsTaxHTField0>
-    <MachineTranslated xmlns="4873beb7-5857-4685-be1f-d57550cc96cc">false</MachineTranslated>
-    <Providers xmlns="4873beb7-5857-4685-be1f-d57550cc96cc" xsi:nil="true"/>
-    <OriginalSourceMarket xmlns="4873beb7-5857-4685-be1f-d57550cc96cc" xsi:nil="true"/>
-    <APDescription xmlns="4873beb7-5857-4685-be1f-d57550cc96cc" xsi:nil="true"/>
-    <ContentItem xmlns="4873beb7-5857-4685-be1f-d57550cc96cc" xsi:nil="true"/>
-    <ClipArtFilename xmlns="4873beb7-5857-4685-be1f-d57550cc96cc" xsi:nil="true"/>
-    <TPInstallLocation xmlns="4873beb7-5857-4685-be1f-d57550cc96cc" xsi:nil="true"/>
-    <TimesCloned xmlns="4873beb7-5857-4685-be1f-d57550cc96cc" xsi:nil="true"/>
-    <PublishTargets xmlns="4873beb7-5857-4685-be1f-d57550cc96cc">OfficeOnlineVNext</PublishTargets>
-    <AcquiredFrom xmlns="4873beb7-5857-4685-be1f-d57550cc96cc">Internal MS</AcquiredFrom>
-    <AssetStart xmlns="4873beb7-5857-4685-be1f-d57550cc96cc">2011-11-23T17:29:00+00:00</AssetStart>
-    <FriendlyTitle xmlns="4873beb7-5857-4685-be1f-d57550cc96cc" xsi:nil="true"/>
-    <Provider xmlns="4873beb7-5857-4685-be1f-d57550cc96cc" xsi:nil="true"/>
-    <LastHandOff xmlns="4873beb7-5857-4685-be1f-d57550cc96cc" xsi:nil="true"/>
-    <TPClientViewer xmlns="4873beb7-5857-4685-be1f-d57550cc96cc" xsi:nil="true"/>
-    <TemplateStatus xmlns="4873beb7-5857-4685-be1f-d57550cc96cc">Complete</TemplateStatus>
-    <Downloads xmlns="4873beb7-5857-4685-be1f-d57550cc96cc">0</Downloads>
-    <OOCacheId xmlns="4873beb7-5857-4685-be1f-d57550cc96cc" xsi:nil="true"/>
-    <IsDeleted xmlns="4873beb7-5857-4685-be1f-d57550cc96cc">false</IsDeleted>
-    <LocPublishedDependentAssetsLookup xmlns="4873beb7-5857-4685-be1f-d57550cc96cc" xsi:nil="true"/>
-    <AssetExpire xmlns="4873beb7-5857-4685-be1f-d57550cc96cc">2029-05-12T07:00:00+00:00</AssetExpire>
-    <CSXSubmissionMarket xmlns="4873beb7-5857-4685-be1f-d57550cc96cc" xsi:nil="true"/>
-    <DSATActionTaken xmlns="4873beb7-5857-4685-be1f-d57550cc96cc" xsi:nil="true"/>
-    <SubmitterId xmlns="4873beb7-5857-4685-be1f-d57550cc96cc" xsi:nil="true"/>
-    <EditorialTags xmlns="4873beb7-5857-4685-be1f-d57550cc96cc" xsi:nil="true"/>
-    <TPExecutable xmlns="4873beb7-5857-4685-be1f-d57550cc96cc" xsi:nil="true"/>
-    <CSXSubmissionDate xmlns="4873beb7-5857-4685-be1f-d57550cc96cc" xsi:nil="true"/>
-    <CSXUpdate xmlns="4873beb7-5857-4685-be1f-d57550cc96cc">false</CSXUpdate>
-    <AssetType xmlns="4873beb7-5857-4685-be1f-d57550cc96cc">TP</AssetType>
-    <ApprovalLog xmlns="4873beb7-5857-4685-be1f-d57550cc96cc" xsi:nil="true"/>
-    <BugNumber xmlns="4873beb7-5857-4685-be1f-d57550cc96cc" xsi:nil="true"/>
-    <OriginAsset xmlns="4873beb7-5857-4685-be1f-d57550cc96cc" xsi:nil="true"/>
-    <TPComponent xmlns="4873beb7-5857-4685-be1f-d57550cc96cc" xsi:nil="true"/>
-    <Milestone xmlns="4873beb7-5857-4685-be1f-d57550cc96cc" xsi:nil="true"/>
-    <RecommendationsModifier xmlns="4873beb7-5857-4685-be1f-d57550cc96cc" xsi:nil="true"/>
-    <AssetId xmlns="4873beb7-5857-4685-be1f-d57550cc96cc">TP102787001</AssetId>
-    <PolicheckWords xmlns="4873beb7-5857-4685-be1f-d57550cc96cc" xsi:nil="true"/>
-    <TPLaunchHelpLink xmlns="4873beb7-5857-4685-be1f-d57550cc96cc" xsi:nil="true"/>
-    <IntlLocPriority xmlns="4873beb7-5857-4685-be1f-d57550cc96cc" xsi:nil="true"/>
-    <TPApplication xmlns="4873beb7-5857-4685-be1f-d57550cc96cc" xsi:nil="true"/>
-    <IntlLangReviewer xmlns="4873beb7-5857-4685-be1f-d57550cc96cc" xsi:nil="true"/>
-    <HandoffToMSDN xmlns="4873beb7-5857-4685-be1f-d57550cc96cc" xsi:nil="true"/>
-    <PlannedPubDate xmlns="4873beb7-5857-4685-be1f-d57550cc96cc" xsi:nil="true"/>
-    <CrawlForDependencies xmlns="4873beb7-5857-4685-be1f-d57550cc96cc">false</CrawlForDependencies>
-    <LocLastLocAttemptVersionLookup xmlns="4873beb7-5857-4685-be1f-d57550cc96cc">693888</LocLastLocAttemptVersionLookup>
-    <LocProcessedForHandoffsLookup xmlns="4873beb7-5857-4685-be1f-d57550cc96cc" xsi:nil="true"/>
-    <TrustLevel xmlns="4873beb7-5857-4685-be1f-d57550cc96cc">1 Microsoft Managed Content</TrustLevel>
-    <CampaignTagsTaxHTField0 xmlns="4873beb7-5857-4685-be1f-d57550cc96cc">
-      <Terms xmlns="http://schemas.microsoft.com/office/infopath/2007/PartnerControls"/>
-    </CampaignTagsTaxHTField0>
-    <TPNamespace xmlns="4873beb7-5857-4685-be1f-d57550cc96cc" xsi:nil="true"/>
-    <LocOverallPreviewStatusLookup xmlns="4873beb7-5857-4685-be1f-d57550cc96cc" xsi:nil="true"/>
-    <TaxCatchAll xmlns="4873beb7-5857-4685-be1f-d57550cc96cc"/>
-    <IsSearchable xmlns="4873beb7-5857-4685-be1f-d57550cc96cc">false</IsSearchable>
-    <TemplateTemplateType xmlns="4873beb7-5857-4685-be1f-d57550cc96cc">Word Document Template</TemplateTemplateType>
-    <Markets xmlns="4873beb7-5857-4685-be1f-d57550cc96cc"/>
-    <IntlLangReview xmlns="4873beb7-5857-4685-be1f-d57550cc96cc" xsi:nil="true"/>
-    <UAProjectedTotalWords xmlns="4873beb7-5857-4685-be1f-d57550cc96cc" xsi:nil="true"/>
-    <OutputCachingOn xmlns="4873beb7-5857-4685-be1f-d57550cc96cc">false</OutputCachingOn>
-    <AverageRating xmlns="4873beb7-5857-4685-be1f-d57550cc96cc" xsi:nil="true"/>
-    <LocMarketGroupTiers2 xmlns="4873beb7-5857-4685-be1f-d57550cc96cc" xsi:nil="true"/>
-    <APAuthor xmlns="4873beb7-5857-4685-be1f-d57550cc96cc">
-      <UserInfo>
-        <DisplayName>REDMOND\v-namall</DisplayName>
-        <AccountId>978</AccountId>
-        <AccountType/>
-      </UserInfo>
-    </APAuthor>
-    <TPCommandLine xmlns="4873beb7-5857-4685-be1f-d57550cc96cc" xsi:nil="true"/>
-    <LocManualTestRequired xmlns="4873beb7-5857-4685-be1f-d57550cc96cc">false</LocManualTestRequired>
-    <TPAppVersion xmlns="4873beb7-5857-4685-be1f-d57550cc96cc" xsi:nil="true"/>
-    <EditorialStatus xmlns="4873beb7-5857-4685-be1f-d57550cc96cc">Complete</EditorialStatus>
-    <LocProcessedForMarketsLookup xmlns="4873beb7-5857-4685-be1f-d57550cc96cc" xsi:nil="true"/>
-    <LastModifiedDateTime xmlns="4873beb7-5857-4685-be1f-d57550cc96cc" xsi:nil="true"/>
-    <TPLaunchHelpLinkType xmlns="4873beb7-5857-4685-be1f-d57550cc96cc">Template</TPLaunchHelpLinkType>
-    <ScenarioTagsTaxHTField0 xmlns="4873beb7-5857-4685-be1f-d57550cc96cc">
-      <Terms xmlns="http://schemas.microsoft.com/office/infopath/2007/PartnerControls"/>
-    </ScenarioTagsTaxHTField0>
-    <OriginalRelease xmlns="4873beb7-5857-4685-be1f-d57550cc96cc">14</OriginalRelease>
-    <LocalizationTagsTaxHTField0 xmlns="4873beb7-5857-4685-be1f-d57550cc96cc">
-      <Terms xmlns="http://schemas.microsoft.com/office/infopath/2007/PartnerControls"/>
-    </LocalizationTagsTaxHTField0>
-    <Manager xmlns="4873beb7-5857-4685-be1f-d57550cc96cc" xsi:nil="true"/>
-    <UALocRecommendation xmlns="4873beb7-5857-4685-be1f-d57550cc96cc">Localize</UALocRecommendation>
-    <LocOverallHandbackStatusLookup xmlns="4873beb7-5857-4685-be1f-d57550cc96cc" xsi:nil="true"/>
-    <ArtSampleDocs xmlns="4873beb7-5857-4685-be1f-d57550cc96cc" xsi:nil="true"/>
-    <UACurrentWords xmlns="4873beb7-5857-4685-be1f-d57550cc96cc" xsi:nil="true"/>
-    <ShowIn xmlns="4873beb7-5857-4685-be1f-d57550cc96cc">Show everywhere</ShowIn>
-    <CSXHash xmlns="4873beb7-5857-4685-be1f-d57550cc96cc" xsi:nil="true"/>
-    <VoteCount xmlns="4873beb7-5857-4685-be1f-d57550cc96cc" xsi:nil="true"/>
-    <InternalTagsTaxHTField0 xmlns="4873beb7-5857-4685-be1f-d57550cc96cc">
-      <Terms xmlns="http://schemas.microsoft.com/office/infopath/2007/PartnerControls"/>
-    </InternalTagsTaxHTField0>
-    <UANotes xmlns="4873beb7-5857-4685-be1f-d57550cc96cc" xsi:nil="true"/>
-  </documentManagement>
-</p:properties>
-</file>
-
 <file path=customXml/item3.xml><?xml version="1.0" encoding="utf-8"?>
 <?mso-contentType ?>
 <FormTemplates xmlns="http://schemas.microsoft.com/sharepoint/v3/contenttype/forms">
@@ -6603,6 +6639,16 @@
 </file>
 
 <file path=customXml/itemProps1.xml><?xml version="1.0" encoding="utf-8"?>
+<ds:datastoreItem xmlns:ds="http://schemas.openxmlformats.org/officeDocument/2006/customXml" ds:itemID="{7FBDB1CC-CEFB-4E46-8174-1F0AA0D30B24}">
+  <ds:schemaRefs>
+    <ds:schemaRef ds:uri="http://schemas.microsoft.com/office/2006/metadata/properties"/>
+    <ds:schemaRef ds:uri="http://schemas.microsoft.com/office/infopath/2007/PartnerControls"/>
+    <ds:schemaRef ds:uri="4873beb7-5857-4685-be1f-d57550cc96cc"/>
+  </ds:schemaRefs>
+</ds:datastoreItem>
+</file>
+
+<file path=customXml/itemProps2.xml><?xml version="1.0" encoding="utf-8"?>
 <ds:datastoreItem xmlns:ds="http://schemas.openxmlformats.org/officeDocument/2006/customXml" ds:itemID="{4B3A7E92-E05A-4924-9E8A-9F6659E5855B}">
   <ds:schemaRefs>
     <ds:schemaRef ds:uri="http://schemas.microsoft.com/office/2006/metadata/contentType"/>
@@ -6620,16 +6666,6 @@
 </ds:datastoreItem>
 </file>
 
-<file path=customXml/itemProps2.xml><?xml version="1.0" encoding="utf-8"?>
-<ds:datastoreItem xmlns:ds="http://schemas.openxmlformats.org/officeDocument/2006/customXml" ds:itemID="{7FBDB1CC-CEFB-4E46-8174-1F0AA0D30B24}">
-  <ds:schemaRefs>
-    <ds:schemaRef ds:uri="http://schemas.microsoft.com/office/2006/metadata/properties"/>
-    <ds:schemaRef ds:uri="http://schemas.microsoft.com/office/infopath/2007/PartnerControls"/>
-    <ds:schemaRef ds:uri="4873beb7-5857-4685-be1f-d57550cc96cc"/>
-  </ds:schemaRefs>
-</ds:datastoreItem>
-</file>
-
 <file path=customXml/itemProps3.xml><?xml version="1.0" encoding="utf-8"?>
 <ds:datastoreItem xmlns:ds="http://schemas.openxmlformats.org/officeDocument/2006/customXml" ds:itemID="{C01C3C56-10DB-49F7-B061-44D8728D078A}">
   <ds:schemaRefs>

</xml_diff>